<commit_message>
working on heatmap and docs
</commit_message>
<xml_diff>
--- a/docs/manuscripts/euc manuscript/intro_results_2018-4-12.docx
+++ b/docs/manuscripts/euc manuscript/intro_results_2018-4-12.docx
@@ -853,7 +853,11 @@
         <w:t>top few proteins</w:t>
       </w:r>
       <w:r>
-        <w:t xml:space="preserve"> than observed in [comparison] (</w:t>
+        <w:t xml:space="preserve"> than observed in </w:t>
+      </w:r>
+      <w:commentRangeStart w:id="15"/>
+      <w:r>
+        <w:t>[comparison] (</w:t>
       </w:r>
       <w:r>
         <w:rPr>
@@ -862,149 +866,160 @@
         <w:t>Fig 2d</w:t>
       </w:r>
       <w:r>
-        <w:t xml:space="preserve">), reflecting the specialist nature of leaves as photosynthetic organs. </w:t>
-      </w:r>
-      <w:commentRangeStart w:id="15"/>
-      <w:ins w:id="16" w:author="Mark Westoby" w:date="2018-03-14T16:59:00Z">
+        <w:t xml:space="preserve">), </w:t>
+      </w:r>
+      <w:commentRangeEnd w:id="15"/>
+      <w:r>
+        <w:rPr>
+          <w:rStyle w:val="CommentReference"/>
+        </w:rPr>
+        <w:commentReference w:id="15"/>
+      </w:r>
+      <w:r>
+        <w:t xml:space="preserve">reflecting the specialist nature of leaves as photosynthetic organs. </w:t>
+      </w:r>
+      <w:commentRangeStart w:id="16"/>
+      <w:commentRangeStart w:id="17"/>
+      <w:ins w:id="18" w:author="Mark Westoby" w:date="2018-03-14T16:59:00Z">
         <w:r>
           <w:t xml:space="preserve">Leaf protein data were associated with physiological </w:t>
         </w:r>
       </w:ins>
-      <w:ins w:id="17" w:author="Mark Westoby" w:date="2018-03-14T17:00:00Z">
+      <w:ins w:id="19" w:author="Mark Westoby" w:date="2018-03-14T17:00:00Z">
         <w:r>
           <w:t xml:space="preserve">and trait </w:t>
         </w:r>
       </w:ins>
-      <w:ins w:id="18" w:author="Mark Westoby" w:date="2018-03-14T16:59:00Z">
+      <w:ins w:id="20" w:author="Mark Westoby" w:date="2018-03-14T16:59:00Z">
         <w:r>
           <w:t xml:space="preserve">measurements for the species, </w:t>
         </w:r>
       </w:ins>
-      <w:ins w:id="19" w:author="Mark Westoby" w:date="2018-03-14T17:00:00Z">
+      <w:ins w:id="21" w:author="Mark Westoby" w:date="2018-03-14T17:00:00Z">
         <w:r>
           <w:t>and with site properties</w:t>
         </w:r>
       </w:ins>
-      <w:ins w:id="20" w:author="Mark Westoby" w:date="2018-03-14T17:01:00Z">
+      <w:ins w:id="22" w:author="Mark Westoby" w:date="2018-03-14T17:01:00Z">
         <w:r>
           <w:t xml:space="preserve">. This </w:t>
         </w:r>
       </w:ins>
-      <w:ins w:id="21" w:author="Mark Westoby" w:date="2018-03-14T17:00:00Z">
+      <w:ins w:id="23" w:author="Mark Westoby" w:date="2018-03-14T17:00:00Z">
         <w:r>
           <w:t>ma</w:t>
         </w:r>
       </w:ins>
-      <w:ins w:id="22" w:author="Mark Westoby" w:date="2018-03-14T17:01:00Z">
+      <w:ins w:id="24" w:author="Mark Westoby" w:date="2018-03-14T17:01:00Z">
         <w:r>
           <w:t xml:space="preserve">de </w:t>
         </w:r>
       </w:ins>
-      <w:ins w:id="23" w:author="Mark Westoby" w:date="2018-03-14T17:00:00Z">
+      <w:ins w:id="25" w:author="Mark Westoby" w:date="2018-03-14T17:00:00Z">
         <w:r>
           <w:t>it possible to investigate many correlation</w:t>
         </w:r>
       </w:ins>
-      <w:ins w:id="24" w:author="Mark Westoby" w:date="2018-03-14T17:01:00Z">
+      <w:ins w:id="26" w:author="Mark Westoby" w:date="2018-03-14T17:01:00Z">
         <w:r>
           <w:t xml:space="preserve">s both within and between these data categories, as illustrated by the </w:t>
         </w:r>
       </w:ins>
-      <w:ins w:id="25" w:author="Mark Westoby" w:date="2018-03-14T16:57:00Z">
+      <w:ins w:id="27" w:author="Mark Westoby" w:date="2018-03-14T16:57:00Z">
         <w:r>
           <w:t xml:space="preserve">correlation heat map </w:t>
         </w:r>
       </w:ins>
-      <w:ins w:id="26" w:author="Mark Westoby" w:date="2018-03-14T16:58:00Z">
+      <w:ins w:id="28" w:author="Mark Westoby" w:date="2018-03-14T16:58:00Z">
         <w:r>
           <w:t>Fig X</w:t>
         </w:r>
       </w:ins>
-      <w:ins w:id="27" w:author="Mark Westoby" w:date="2018-03-14T17:02:00Z">
+      <w:ins w:id="29" w:author="Mark Westoby" w:date="2018-03-14T17:02:00Z">
         <w:r>
           <w:t xml:space="preserve">. Absolute </w:t>
         </w:r>
       </w:ins>
-      <w:ins w:id="28" w:author="Mark Westoby" w:date="2018-03-14T16:58:00Z">
+      <w:ins w:id="30" w:author="Mark Westoby" w:date="2018-03-14T16:58:00Z">
         <w:r>
           <w:t xml:space="preserve">protein </w:t>
         </w:r>
       </w:ins>
-      <w:ins w:id="29" w:author="Mark Westoby" w:date="2018-03-14T17:02:00Z">
+      <w:ins w:id="31" w:author="Mark Westoby" w:date="2018-03-14T17:02:00Z">
         <w:r>
           <w:t xml:space="preserve">amounts per leaf area (below the diagonal) were </w:t>
         </w:r>
-        <w:del w:id="30" w:author="James Lawson" w:date="2018-04-12T14:22:00Z">
+        <w:del w:id="32" w:author="James Lawson" w:date="2018-04-12T14:22:00Z">
           <w:r>
             <w:delText>all</w:delText>
           </w:r>
         </w:del>
       </w:ins>
-      <w:ins w:id="31" w:author="James Lawson" w:date="2018-04-12T14:22:00Z">
+      <w:ins w:id="33" w:author="James Lawson" w:date="2018-04-12T14:22:00Z">
         <w:r>
           <w:t>mostly</w:t>
         </w:r>
       </w:ins>
-      <w:ins w:id="32" w:author="Mark Westoby" w:date="2018-03-14T17:02:00Z">
+      <w:ins w:id="34" w:author="Mark Westoby" w:date="2018-03-14T17:02:00Z">
         <w:r>
           <w:t xml:space="preserve"> cor</w:t>
         </w:r>
       </w:ins>
-      <w:ins w:id="33" w:author="Mark Westoby" w:date="2018-03-14T17:03:00Z">
+      <w:ins w:id="35" w:author="Mark Westoby" w:date="2018-03-14T17:03:00Z">
         <w:r>
           <w:t xml:space="preserve">related with each other and with total protein and total N, but relative amounts showed few correlations. </w:t>
         </w:r>
       </w:ins>
-      <w:ins w:id="34" w:author="Mark Westoby" w:date="2018-03-14T17:04:00Z">
+      <w:ins w:id="36" w:author="Mark Westoby" w:date="2018-03-14T17:04:00Z">
         <w:r>
           <w:t>In other words</w:t>
         </w:r>
       </w:ins>
-      <w:ins w:id="35" w:author="James Lawson" w:date="2018-04-12T14:10:00Z">
+      <w:ins w:id="37" w:author="James Lawson" w:date="2018-04-12T14:10:00Z">
         <w:r>
           <w:t>,</w:t>
         </w:r>
       </w:ins>
-      <w:ins w:id="36" w:author="Mark Westoby" w:date="2018-03-14T17:04:00Z">
+      <w:ins w:id="38" w:author="Mark Westoby" w:date="2018-03-14T17:04:00Z">
         <w:r>
           <w:t xml:space="preserve"> variation in total protein</w:t>
         </w:r>
       </w:ins>
-      <w:ins w:id="37" w:author="Mark Westoby" w:date="2018-03-14T17:06:00Z">
+      <w:ins w:id="39" w:author="Mark Westoby" w:date="2018-03-14T17:06:00Z">
         <w:r>
           <w:t xml:space="preserve"> across species</w:t>
         </w:r>
       </w:ins>
-      <w:ins w:id="38" w:author="Mark Westoby" w:date="2018-03-14T17:04:00Z">
+      <w:ins w:id="40" w:author="Mark Westoby" w:date="2018-03-14T17:04:00Z">
         <w:r>
           <w:t xml:space="preserve"> was </w:t>
         </w:r>
-        <w:del w:id="39" w:author="James Lawson" w:date="2018-04-12T14:31:00Z">
+        <w:del w:id="41" w:author="James Lawson" w:date="2018-04-12T14:31:00Z">
           <w:r>
             <w:delText>the</w:delText>
           </w:r>
         </w:del>
       </w:ins>
-      <w:ins w:id="40" w:author="James Lawson" w:date="2018-04-12T14:31:00Z">
+      <w:ins w:id="42" w:author="James Lawson" w:date="2018-04-12T14:31:00Z">
         <w:r>
           <w:t>typically the</w:t>
-        </w:r>
-      </w:ins>
-      <w:ins w:id="41" w:author="Mark Westoby" w:date="2018-03-14T17:04:00Z">
-        <w:r>
-          <w:t xml:space="preserve"> </w:t>
-        </w:r>
-      </w:ins>
-      <w:ins w:id="42" w:author="Mark Westoby" w:date="2018-03-14T17:05:00Z">
-        <w:r>
-          <w:t>strongest</w:t>
         </w:r>
       </w:ins>
       <w:ins w:id="43" w:author="Mark Westoby" w:date="2018-03-14T17:04:00Z">
         <w:r>
           <w:t xml:space="preserve"> </w:t>
         </w:r>
-        <w:del w:id="44" w:author="James Lawson" w:date="2018-04-12T14:31:00Z">
+      </w:ins>
+      <w:ins w:id="44" w:author="Mark Westoby" w:date="2018-03-14T17:05:00Z">
+        <w:r>
+          <w:t>strongest</w:t>
+        </w:r>
+      </w:ins>
+      <w:ins w:id="45" w:author="Mark Westoby" w:date="2018-03-14T17:04:00Z">
+        <w:r>
+          <w:t xml:space="preserve"> </w:t>
+        </w:r>
+        <w:del w:id="46" w:author="James Lawson" w:date="2018-04-12T14:31:00Z">
           <w:r>
             <w:delText xml:space="preserve">single </w:delText>
           </w:r>
@@ -1013,52 +1028,57 @@
           <w:t>influence</w:t>
         </w:r>
       </w:ins>
-      <w:ins w:id="45" w:author="Mark Westoby" w:date="2018-03-14T17:05:00Z">
+      <w:ins w:id="47" w:author="Mark Westoby" w:date="2018-03-14T17:05:00Z">
         <w:r>
           <w:t xml:space="preserve"> </w:t>
         </w:r>
         <w:r>
           <w:t xml:space="preserve">on </w:t>
         </w:r>
-        <w:del w:id="46" w:author="James Lawson" w:date="2018-04-12T14:33:00Z">
+        <w:del w:id="48" w:author="James Lawson" w:date="2018-04-12T14:33:00Z">
           <w:r>
             <w:delText xml:space="preserve">amounts of </w:delText>
           </w:r>
         </w:del>
       </w:ins>
-      <w:ins w:id="47" w:author="Mark Westoby" w:date="2018-03-14T17:06:00Z">
-        <w:del w:id="48" w:author="James Lawson" w:date="2018-04-12T14:33:00Z">
+      <w:ins w:id="49" w:author="Mark Westoby" w:date="2018-03-14T17:06:00Z">
+        <w:del w:id="50" w:author="James Lawson" w:date="2018-04-12T14:33:00Z">
           <w:r>
             <w:delText>individual proteins</w:delText>
           </w:r>
         </w:del>
       </w:ins>
-      <w:ins w:id="49" w:author="James Lawson" w:date="2018-04-12T14:33:00Z">
+      <w:ins w:id="51" w:author="James Lawson" w:date="2018-04-12T14:33:00Z">
         <w:r>
           <w:t>protein amounts</w:t>
         </w:r>
       </w:ins>
-      <w:bookmarkStart w:id="50" w:name="_GoBack"/>
-      <w:bookmarkEnd w:id="50"/>
-      <w:ins w:id="51" w:author="Mark Westoby" w:date="2018-03-14T17:06:00Z">
+      <w:ins w:id="52" w:author="Mark Westoby" w:date="2018-03-14T17:06:00Z">
         <w:r>
           <w:t xml:space="preserve">. </w:t>
         </w:r>
       </w:ins>
-      <w:ins w:id="52" w:author="Mark Westoby" w:date="2018-03-14T16:58:00Z">
+      <w:ins w:id="53" w:author="Mark Westoby" w:date="2018-03-14T16:58:00Z">
         <w:r>
           <w:t xml:space="preserve"> </w:t>
         </w:r>
       </w:ins>
-      <w:commentRangeEnd w:id="15"/>
-      <w:ins w:id="53" w:author="Mark Westoby" w:date="2018-03-14T17:07:00Z">
+      <w:commentRangeEnd w:id="16"/>
+      <w:ins w:id="54" w:author="Mark Westoby" w:date="2018-03-14T17:07:00Z">
         <w:r>
           <w:rPr>
             <w:rStyle w:val="CommentReference"/>
           </w:rPr>
-          <w:commentReference w:id="15"/>
+          <w:commentReference w:id="16"/>
         </w:r>
       </w:ins>
+      <w:commentRangeEnd w:id="17"/>
+      <w:r>
+        <w:rPr>
+          <w:rStyle w:val="CommentReference"/>
+        </w:rPr>
+        <w:commentReference w:id="17"/>
+      </w:r>
     </w:p>
     <w:p>
       <w:pPr>
@@ -1094,16 +1114,16 @@
       <w:r>
         <w:t xml:space="preserve">was associated with the carbon fixing </w:t>
       </w:r>
-      <w:commentRangeStart w:id="54"/>
+      <w:commentRangeStart w:id="55"/>
       <w:r>
         <w:t>light independent reactions</w:t>
       </w:r>
-      <w:commentRangeEnd w:id="54"/>
+      <w:commentRangeEnd w:id="55"/>
       <w:r>
         <w:rPr>
           <w:rStyle w:val="CommentReference"/>
         </w:rPr>
-        <w:commentReference w:id="54"/>
+        <w:commentReference w:id="55"/>
       </w:r>
       <w:r>
         <w:t xml:space="preserve">, </w:t>
@@ -1327,49 +1347,108 @@
         </w:rPr>
         <w:t xml:space="preserve">eaders are welcome to explore other aspects using the interactive data explorer at proteography.org. </w:t>
       </w:r>
-      <w:commentRangeStart w:id="55"/>
-      <w:r>
-        <w:rPr>
-          <w:bCs/>
+      <w:bookmarkStart w:id="56" w:name="_GoBack"/>
+      <w:commentRangeStart w:id="57"/>
+      <w:r>
+        <w:rPr>
+          <w:bCs/>
+          <w:strike/>
+          <w:rPrChange w:id="58" w:author="James Lawson" w:date="2018-04-12T14:35:00Z">
+            <w:rPr>
+              <w:bCs/>
+            </w:rPr>
+          </w:rPrChange>
         </w:rPr>
         <w:t>Photosynthesis</w:t>
       </w:r>
       <w:r>
+        <w:rPr>
+          <w:strike/>
+          <w:rPrChange w:id="59" w:author="James Lawson" w:date="2018-04-12T14:35:00Z">
+            <w:rPr/>
+          </w:rPrChange>
+        </w:rPr>
         <w:t xml:space="preserve"> </w:t>
       </w:r>
       <w:r>
+        <w:rPr>
+          <w:strike/>
+          <w:rPrChange w:id="60" w:author="James Lawson" w:date="2018-04-12T14:35:00Z">
+            <w:rPr/>
+          </w:rPrChange>
+        </w:rPr>
         <w:t xml:space="preserve">is </w:t>
       </w:r>
       <w:r>
+        <w:rPr>
+          <w:strike/>
+          <w:rPrChange w:id="61" w:author="James Lawson" w:date="2018-04-12T14:35:00Z">
+            <w:rPr/>
+          </w:rPrChange>
+        </w:rPr>
         <w:t>responsible for</w:t>
       </w:r>
       <w:r>
-        <w:t xml:space="preserve"> one of the most important and</w:t>
-      </w:r>
-      <w:r>
-        <w:t xml:space="preserve"> abundant sets of biochemical reactions within leaves as well as in the biosphere as a whole (Blankenship &amp; Hartman 1998; Raven 2013, Evans &amp; </w:t>
+        <w:rPr>
+          <w:strike/>
+          <w:rPrChange w:id="62" w:author="James Lawson" w:date="2018-04-12T14:35:00Z">
+            <w:rPr/>
+          </w:rPrChange>
+        </w:rPr>
+        <w:t xml:space="preserve"> one of the most important and abundant sets of biochemical reactions within leaves as well as in the biosphere as a whole (Blankenship &amp; Hartman 1998; Raven 2013, Evans &amp; </w:t>
       </w:r>
       <w:proofErr w:type="spellStart"/>
       <w:r>
+        <w:rPr>
+          <w:strike/>
+          <w:rPrChange w:id="63" w:author="James Lawson" w:date="2018-04-12T14:35:00Z">
+            <w:rPr/>
+          </w:rPrChange>
+        </w:rPr>
         <w:t>Seeman</w:t>
       </w:r>
       <w:proofErr w:type="spellEnd"/>
       <w:r>
+        <w:rPr>
+          <w:strike/>
+          <w:rPrChange w:id="64" w:author="James Lawson" w:date="2018-04-12T14:35:00Z">
+            <w:rPr/>
+          </w:rPrChange>
+        </w:rPr>
         <w:t xml:space="preserve"> 1989).</w:t>
       </w:r>
-      <w:commentRangeEnd w:id="55"/>
+      <w:commentRangeEnd w:id="57"/>
       <w:r>
         <w:rPr>
           <w:rStyle w:val="CommentReference"/>
-        </w:rPr>
-        <w:commentReference w:id="55"/>
-      </w:r>
-      <w:r>
-        <w:rPr>
-          <w:bCs/>
-        </w:rPr>
-        <w:t xml:space="preserve">.  </w:t>
-      </w:r>
+          <w:strike/>
+          <w:rPrChange w:id="65" w:author="James Lawson" w:date="2018-04-12T14:35:00Z">
+            <w:rPr>
+              <w:rStyle w:val="CommentReference"/>
+            </w:rPr>
+          </w:rPrChange>
+        </w:rPr>
+        <w:commentReference w:id="57"/>
+      </w:r>
+      <w:r>
+        <w:rPr>
+          <w:bCs/>
+          <w:strike/>
+          <w:rPrChange w:id="66" w:author="James Lawson" w:date="2018-04-12T14:35:00Z">
+            <w:rPr>
+              <w:bCs/>
+            </w:rPr>
+          </w:rPrChange>
+        </w:rPr>
+        <w:t>.</w:t>
+      </w:r>
+      <w:r>
+        <w:rPr>
+          <w:bCs/>
+        </w:rPr>
+        <w:t xml:space="preserve">  </w:t>
+      </w:r>
+      <w:bookmarkEnd w:id="56"/>
     </w:p>
     <w:p>
       <w:r>
@@ -1485,24 +1564,24 @@
       <w:r>
         <w:t xml:space="preserve">to different parts of the apparatus is </w:t>
       </w:r>
-      <w:commentRangeStart w:id="56"/>
-      <w:commentRangeStart w:id="57"/>
+      <w:commentRangeStart w:id="67"/>
+      <w:commentRangeStart w:id="68"/>
       <w:r>
         <w:t xml:space="preserve">thought to be optimized </w:t>
       </w:r>
-      <w:commentRangeEnd w:id="56"/>
+      <w:commentRangeEnd w:id="67"/>
       <w:r>
         <w:rPr>
           <w:rStyle w:val="CommentReference"/>
         </w:rPr>
-        <w:commentReference w:id="56"/>
-      </w:r>
-      <w:commentRangeEnd w:id="57"/>
+        <w:commentReference w:id="67"/>
+      </w:r>
+      <w:commentRangeEnd w:id="68"/>
       <w:r>
         <w:rPr>
           <w:rStyle w:val="CommentReference"/>
         </w:rPr>
-        <w:commentReference w:id="57"/>
+        <w:commentReference w:id="68"/>
       </w:r>
       <w:r>
         <w:t>when</w:t>
@@ -1670,8 +1749,8 @@
       <w:r>
         <w:t xml:space="preserve">lower enzyme </w:t>
       </w:r>
-      <w:commentRangeStart w:id="58"/>
-      <w:commentRangeStart w:id="59"/>
+      <w:commentRangeStart w:id="69"/>
+      <w:commentRangeStart w:id="70"/>
       <w:r>
         <w:t>activity (</w:t>
       </w:r>
@@ -1706,19 +1785,19 @@
       <w:r>
         <w:t xml:space="preserve"> et al 2006).</w:t>
       </w:r>
-      <w:commentRangeEnd w:id="58"/>
+      <w:commentRangeEnd w:id="69"/>
       <w:r>
         <w:rPr>
           <w:rStyle w:val="CommentReference"/>
         </w:rPr>
-        <w:commentReference w:id="58"/>
-      </w:r>
-      <w:commentRangeEnd w:id="59"/>
+        <w:commentReference w:id="69"/>
+      </w:r>
+      <w:commentRangeEnd w:id="70"/>
       <w:r>
         <w:rPr>
           <w:rStyle w:val="CommentReference"/>
         </w:rPr>
-        <w:commentReference w:id="59"/>
+        <w:commentReference w:id="70"/>
       </w:r>
       <w:r>
         <w:t xml:space="preserve"> </w:t>
@@ -1797,7 +1876,7 @@
       <w:r>
         <w:t xml:space="preserve">to carboxylation apparatus under lower light is what is expected under the coordination hypothesis </w:t>
       </w:r>
-      <w:commentRangeStart w:id="60"/>
+      <w:commentRangeStart w:id="71"/>
       <w:r>
         <w:t>(</w:t>
       </w:r>
@@ -1809,12 +1888,12 @@
       <w:r>
         <w:t xml:space="preserve"> 2007) (Farquhar et al. 1980). </w:t>
       </w:r>
-      <w:commentRangeEnd w:id="60"/>
+      <w:commentRangeEnd w:id="71"/>
       <w:r>
         <w:rPr>
           <w:rStyle w:val="CommentReference"/>
         </w:rPr>
-        <w:commentReference w:id="60"/>
+        <w:commentReference w:id="71"/>
       </w:r>
     </w:p>
     <w:p>
@@ -1899,7 +1978,7 @@
       </w:r>
     </w:p>
     <w:p>
-      <w:commentRangeStart w:id="61"/>
+      <w:commentRangeStart w:id="72"/>
       <w:r>
         <w:t xml:space="preserve">Increasing </w:t>
       </w:r>
@@ -1954,12 +2033,12 @@
       <w:r>
         <w:t xml:space="preserve"> as expected from the coordination hypothesis. </w:t>
       </w:r>
-      <w:commentRangeEnd w:id="61"/>
+      <w:commentRangeEnd w:id="72"/>
       <w:r>
         <w:rPr>
           <w:rStyle w:val="CommentReference"/>
         </w:rPr>
-        <w:commentReference w:id="61"/>
+        <w:commentReference w:id="72"/>
       </w:r>
     </w:p>
     <w:p>
@@ -2102,7 +2181,7 @@
       <w:r>
         <w:t>a</w:t>
       </w:r>
-      <w:commentRangeStart w:id="62"/>
+      <w:commentRangeStart w:id="73"/>
       <w:r>
         <w:t xml:space="preserve">bout </w:t>
       </w:r>
@@ -2118,12 +2197,12 @@
       <w:r>
         <w:t>, 20% over 4-fold range</w:t>
       </w:r>
-      <w:commentRangeEnd w:id="62"/>
+      <w:commentRangeEnd w:id="73"/>
       <w:r>
         <w:rPr>
           <w:rStyle w:val="CommentReference"/>
         </w:rPr>
-        <w:commentReference w:id="62"/>
+        <w:commentReference w:id="73"/>
       </w:r>
       <w:r>
         <w:t xml:space="preserve"> of precipitation. </w:t>
@@ -2140,8 +2219,8 @@
       <w:r>
         <w:t xml:space="preserve">additive </w:t>
       </w:r>
-      <w:commentRangeStart w:id="63"/>
-      <w:commentRangeStart w:id="64"/>
+      <w:commentRangeStart w:id="74"/>
+      <w:commentRangeStart w:id="75"/>
       <w:r>
         <w:t xml:space="preserve">(Fig </w:t>
       </w:r>
@@ -2159,22 +2238,22 @@
       <w:r>
         <w:t>)</w:t>
       </w:r>
-      <w:commentRangeEnd w:id="63"/>
+      <w:commentRangeEnd w:id="74"/>
       <w:r>
         <w:rPr>
           <w:rStyle w:val="CommentReference"/>
         </w:rPr>
-        <w:commentReference w:id="63"/>
+        <w:commentReference w:id="74"/>
       </w:r>
       <w:r>
         <w:t>.</w:t>
       </w:r>
-      <w:commentRangeEnd w:id="64"/>
+      <w:commentRangeEnd w:id="75"/>
       <w:r>
         <w:rPr>
           <w:rStyle w:val="CommentReference"/>
         </w:rPr>
-        <w:commentReference w:id="64"/>
+        <w:commentReference w:id="75"/>
       </w:r>
       <w:r>
         <w:t xml:space="preserve"> </w:t>
@@ -2262,7 +2341,7 @@
       <w:r>
         <w:t xml:space="preserve"> in LMA. </w:t>
       </w:r>
-      <w:commentRangeStart w:id="65"/>
+      <w:commentRangeStart w:id="76"/>
       <w:r>
         <w:t xml:space="preserve">Across the diagonal from low temp high </w:t>
       </w:r>
@@ -2303,12 +2382,12 @@
         </w:rPr>
         <w:t xml:space="preserve"> </w:t>
       </w:r>
-      <w:commentRangeEnd w:id="65"/>
+      <w:commentRangeEnd w:id="76"/>
       <w:r>
         <w:rPr>
           <w:rStyle w:val="CommentReference"/>
         </w:rPr>
-        <w:commentReference w:id="65"/>
+        <w:commentReference w:id="76"/>
       </w:r>
     </w:p>
     <w:p>
@@ -2454,7 +2533,7 @@
         </w:rPr>
         <w:t xml:space="preserve">. </w:t>
       </w:r>
-      <w:commentRangeStart w:id="66"/>
+      <w:commentRangeStart w:id="77"/>
       <w:r>
         <w:rPr>
           <w:bCs/>
@@ -2525,12 +2604,12 @@
         </w:rPr>
         <w:t xml:space="preserve"> as well as broader categories. </w:t>
       </w:r>
-      <w:commentRangeEnd w:id="66"/>
+      <w:commentRangeEnd w:id="77"/>
       <w:r>
         <w:rPr>
           <w:rStyle w:val="CommentReference"/>
         </w:rPr>
-        <w:commentReference w:id="66"/>
+        <w:commentReference w:id="77"/>
       </w:r>
       <w:r>
         <w:t xml:space="preserve">We believe this study </w:t>
@@ -2646,7 +2725,7 @@
       </w:r>
     </w:p>
   </w:comment>
-  <w:comment w:id="15" w:author="Mark Westoby" w:date="2018-03-14T17:07:00Z" w:initials="MW">
+  <w:comment w:id="15" w:author="James Lawson" w:date="2018-04-12T14:33:00Z" w:initials="JL">
     <w:p>
       <w:pPr>
         <w:pStyle w:val="CommentText"/>
@@ -2658,6 +2737,22 @@
         <w:annotationRef/>
       </w:r>
       <w:r>
+        <w:t>Need to dig out these papers and compile the fig.</w:t>
+      </w:r>
+    </w:p>
+  </w:comment>
+  <w:comment w:id="16" w:author="Mark Westoby" w:date="2018-03-14T17:07:00Z" w:initials="MW">
+    <w:p>
+      <w:pPr>
+        <w:pStyle w:val="CommentText"/>
+      </w:pPr>
+      <w:r>
+        <w:rPr>
+          <w:rStyle w:val="CommentReference"/>
+        </w:rPr>
+        <w:annotationRef/>
+      </w:r>
+      <w:r>
         <w:t xml:space="preserve">OK so this is proposed text to go with the heat map. Adjustments needed to that map include (a) specify protein per leaf area (b) remove </w:t>
       </w:r>
       <w:r>
@@ -2673,7 +2768,7 @@
       </w:r>
     </w:p>
   </w:comment>
-  <w:comment w:id="54" w:author="Mark Westoby" w:date="2018-02-15T15:55:00Z" w:initials="MW">
+  <w:comment w:id="17" w:author="James Lawson" w:date="2018-04-12T14:34:00Z" w:initials="JL">
     <w:p>
       <w:pPr>
         <w:pStyle w:val="CommentText"/>
@@ -2685,11 +2780,27 @@
         <w:annotationRef/>
       </w:r>
       <w:r>
+        <w:t>Looks good, have changed it to say ‘mostly correlated’ as isoprene synthase was not correlated with other protein amounts.</w:t>
+      </w:r>
+    </w:p>
+  </w:comment>
+  <w:comment w:id="55" w:author="Mark Westoby" w:date="2018-02-15T15:55:00Z" w:initials="MW">
+    <w:p>
+      <w:pPr>
+        <w:pStyle w:val="CommentText"/>
+      </w:pPr>
+      <w:r>
+        <w:rPr>
+          <w:rStyle w:val="CommentReference"/>
+        </w:rPr>
+        <w:annotationRef/>
+      </w:r>
+      <w:r>
         <w:t>I feel it’s actually more expressive to say carbon-fixing or carboxylation, but I understand the problem that not all the enzymes are doing that – might it work to say “carboxylation and associated” or something along those lines?</w:t>
       </w:r>
     </w:p>
   </w:comment>
-  <w:comment w:id="55" w:author="Mark Westoby" w:date="2017-11-24T12:14:00Z" w:initials="MW">
+  <w:comment w:id="57" w:author="Mark Westoby" w:date="2017-11-24T12:14:00Z" w:initials="MW">
     <w:p>
       <w:pPr>
         <w:pStyle w:val="CommentText"/>
@@ -2705,7 +2816,7 @@
       </w:r>
     </w:p>
   </w:comment>
-  <w:comment w:id="56" w:author="James Lawson" w:date="2017-12-05T19:06:00Z" w:initials="JL">
+  <w:comment w:id="67" w:author="James Lawson" w:date="2017-12-05T19:06:00Z" w:initials="JL">
     <w:p>
       <w:pPr>
         <w:pStyle w:val="CommentText"/>
@@ -2748,7 +2859,7 @@
       </w:r>
     </w:p>
   </w:comment>
-  <w:comment w:id="57" w:author="James Lawson" w:date="2017-12-05T19:08:00Z" w:initials="JL">
+  <w:comment w:id="68" w:author="James Lawson" w:date="2017-12-05T19:08:00Z" w:initials="JL">
     <w:p>
       <w:pPr>
         <w:pStyle w:val="CommentText"/>
@@ -2793,7 +2904,7 @@
       </w:r>
     </w:p>
   </w:comment>
-  <w:comment w:id="58" w:author="Mark Westoby" w:date="2017-11-24T13:04:00Z" w:initials="MW">
+  <w:comment w:id="69" w:author="Mark Westoby" w:date="2017-11-24T13:04:00Z" w:initials="MW">
     <w:p>
       <w:pPr>
         <w:pStyle w:val="CommentText"/>
@@ -2844,7 +2955,7 @@
       <w:proofErr w:type="spellEnd"/>
     </w:p>
   </w:comment>
-  <w:comment w:id="59" w:author="James Lawson" w:date="2017-12-05T19:17:00Z" w:initials="JL">
+  <w:comment w:id="70" w:author="James Lawson" w:date="2017-12-05T19:17:00Z" w:initials="JL">
     <w:p>
       <w:pPr>
         <w:pStyle w:val="CommentText"/>
@@ -2860,7 +2971,7 @@
       </w:r>
     </w:p>
   </w:comment>
-  <w:comment w:id="60" w:author="James Lawson" w:date="2017-12-05T19:17:00Z" w:initials="JL">
+  <w:comment w:id="71" w:author="James Lawson" w:date="2017-12-05T19:17:00Z" w:initials="JL">
     <w:p>
       <w:pPr>
         <w:pStyle w:val="CommentText"/>
@@ -2876,7 +2987,7 @@
       </w:r>
     </w:p>
   </w:comment>
-  <w:comment w:id="61" w:author="Mark Westoby" w:date="2018-02-15T17:04:00Z" w:initials="MW">
+  <w:comment w:id="72" w:author="Mark Westoby" w:date="2018-02-15T17:04:00Z" w:initials="MW">
     <w:p>
       <w:pPr>
         <w:pStyle w:val="CommentText"/>
@@ -2892,7 +3003,7 @@
       </w:r>
     </w:p>
   </w:comment>
-  <w:comment w:id="62" w:author="Mark Westoby" w:date="2017-11-24T22:00:00Z" w:initials="MW">
+  <w:comment w:id="73" w:author="Mark Westoby" w:date="2017-11-24T22:00:00Z" w:initials="MW">
     <w:p>
       <w:pPr>
         <w:pStyle w:val="CommentText"/>
@@ -2986,7 +3097,7 @@
       </w:r>
     </w:p>
   </w:comment>
-  <w:comment w:id="63" w:author="Mark Westoby" w:date="2017-11-24T21:35:00Z" w:initials="MW">
+  <w:comment w:id="74" w:author="Mark Westoby" w:date="2017-11-24T21:35:00Z" w:initials="MW">
     <w:p>
       <w:pPr>
         <w:pStyle w:val="CommentText"/>
@@ -3007,7 +3118,7 @@
       <w:proofErr w:type="spellEnd"/>
     </w:p>
   </w:comment>
-  <w:comment w:id="64" w:author="Mark Westoby" w:date="2018-02-15T16:06:00Z" w:initials="MW">
+  <w:comment w:id="75" w:author="Mark Westoby" w:date="2018-02-15T16:06:00Z" w:initials="MW">
     <w:p>
       <w:pPr>
         <w:pStyle w:val="CommentText"/>
@@ -3035,7 +3146,7 @@
       </w:r>
     </w:p>
   </w:comment>
-  <w:comment w:id="65" w:author="Mark Westoby" w:date="2018-02-15T17:35:00Z" w:initials="MW">
+  <w:comment w:id="76" w:author="Mark Westoby" w:date="2018-02-15T17:35:00Z" w:initials="MW">
     <w:p>
       <w:pPr>
         <w:pStyle w:val="CommentText"/>
@@ -3069,7 +3180,7 @@
       </w:r>
     </w:p>
   </w:comment>
-  <w:comment w:id="66" w:author="Mark Westoby" w:date="2017-11-25T10:00:00Z" w:initials="MW">
+  <w:comment w:id="77" w:author="Mark Westoby" w:date="2017-11-25T10:00:00Z" w:initials="MW">
     <w:p>
       <w:pPr>
         <w:pStyle w:val="CommentText"/>
@@ -3095,7 +3206,9 @@
 <w15:commentsEx xmlns:wpc="http://schemas.microsoft.com/office/word/2010/wordprocessingCanvas" xmlns:cx="http://schemas.microsoft.com/office/drawing/2014/chartex" xmlns:cx1="http://schemas.microsoft.com/office/drawing/2015/9/8/chartex" xmlns:mc="http://schemas.openxmlformats.org/markup-compatibility/2006" xmlns:o="urn:schemas-microsoft-com:office:office" xmlns:r="http://schemas.openxmlformats.org/officeDocument/2006/relationships" xmlns:m="http://schemas.openxmlformats.org/officeDocument/2006/math" xmlns:v="urn:schemas-microsoft-com:vml" xmlns:wp14="http://schemas.microsoft.com/office/word/2010/wordprocessingDrawing" xmlns:wp="http://schemas.openxmlformats.org/drawingml/2006/wordprocessingDrawing" xmlns:w10="urn:schemas-microsoft-com:office:word" xmlns:w="http://schemas.openxmlformats.org/wordprocessingml/2006/main" xmlns:w14="http://schemas.microsoft.com/office/word/2010/wordml" xmlns:w15="http://schemas.microsoft.com/office/word/2012/wordml" xmlns:w16se="http://schemas.microsoft.com/office/word/2015/wordml/symex" xmlns:wpg="http://schemas.microsoft.com/office/word/2010/wordprocessingGroup" xmlns:wpi="http://schemas.microsoft.com/office/word/2010/wordprocessingInk" xmlns:wne="http://schemas.microsoft.com/office/word/2006/wordml" xmlns:wps="http://schemas.microsoft.com/office/word/2010/wordprocessingShape" mc:Ignorable="w14 w15 w16se wp14">
   <w15:commentEx w15:paraId="3B14A1C5" w15:done="0"/>
   <w15:commentEx w15:paraId="130C03EE" w15:done="0"/>
+  <w15:commentEx w15:paraId="53DEFB12" w15:done="0"/>
   <w15:commentEx w15:paraId="38255CDE" w15:done="0"/>
+  <w15:commentEx w15:paraId="6CB2C591" w15:paraIdParent="38255CDE" w15:done="0"/>
   <w15:commentEx w15:paraId="16130953" w15:done="0"/>
   <w15:commentEx w15:paraId="71EB4474" w15:done="0"/>
   <w15:commentEx w15:paraId="522B568C" w15:done="0"/>

</xml_diff>

<commit_message>
updated captions in figure panels, added some reference info to intro-results doc'
</commit_message>
<xml_diff>
--- a/docs/manuscripts/euc manuscript/intro_results_2018-4-12.docx
+++ b/docs/manuscripts/euc manuscript/intro_results_2018-4-12.docx
@@ -1,6 +1,6 @@
 
 <file path=word/document.xml><?xml version="1.0" encoding="utf-8"?>
-<w:document xmlns:wpc="http://schemas.microsoft.com/office/word/2010/wordprocessingCanvas" xmlns:cx="http://schemas.microsoft.com/office/drawing/2014/chartex" xmlns:cx1="http://schemas.microsoft.com/office/drawing/2015/9/8/chartex" xmlns:mc="http://schemas.openxmlformats.org/markup-compatibility/2006" xmlns:o="urn:schemas-microsoft-com:office:office" xmlns:r="http://schemas.openxmlformats.org/officeDocument/2006/relationships" xmlns:m="http://schemas.openxmlformats.org/officeDocument/2006/math" xmlns:v="urn:schemas-microsoft-com:vml" xmlns:wp14="http://schemas.microsoft.com/office/word/2010/wordprocessingDrawing" xmlns:wp="http://schemas.openxmlformats.org/drawingml/2006/wordprocessingDrawing" xmlns:w10="urn:schemas-microsoft-com:office:word" xmlns:w="http://schemas.openxmlformats.org/wordprocessingml/2006/main" xmlns:w14="http://schemas.microsoft.com/office/word/2010/wordml" xmlns:w15="http://schemas.microsoft.com/office/word/2012/wordml" xmlns:w16se="http://schemas.microsoft.com/office/word/2015/wordml/symex" xmlns:wpg="http://schemas.microsoft.com/office/word/2010/wordprocessingGroup" xmlns:wpi="http://schemas.microsoft.com/office/word/2010/wordprocessingInk" xmlns:wne="http://schemas.microsoft.com/office/word/2006/wordml" xmlns:wps="http://schemas.microsoft.com/office/word/2010/wordprocessingShape" mc:Ignorable="w14 w15 w16se wp14">
+<w:document xmlns:wpc="http://schemas.microsoft.com/office/word/2010/wordprocessingCanvas" xmlns:cx="http://schemas.microsoft.com/office/drawing/2014/chartex" xmlns:mc="http://schemas.openxmlformats.org/markup-compatibility/2006" xmlns:o="urn:schemas-microsoft-com:office:office" xmlns:r="http://schemas.openxmlformats.org/officeDocument/2006/relationships" xmlns:m="http://schemas.openxmlformats.org/officeDocument/2006/math" xmlns:v="urn:schemas-microsoft-com:vml" xmlns:wp14="http://schemas.microsoft.com/office/word/2010/wordprocessingDrawing" xmlns:wp="http://schemas.openxmlformats.org/drawingml/2006/wordprocessingDrawing" xmlns:w10="urn:schemas-microsoft-com:office:word" xmlns:w="http://schemas.openxmlformats.org/wordprocessingml/2006/main" xmlns:w14="http://schemas.microsoft.com/office/word/2010/wordml" xmlns:w15="http://schemas.microsoft.com/office/word/2012/wordml" xmlns:w16se="http://schemas.microsoft.com/office/word/2015/wordml/symex" xmlns:wpg="http://schemas.microsoft.com/office/word/2010/wordprocessingGroup" xmlns:wpi="http://schemas.microsoft.com/office/word/2010/wordprocessingInk" xmlns:wne="http://schemas.microsoft.com/office/word/2006/wordml" xmlns:wps="http://schemas.microsoft.com/office/word/2010/wordprocessingShape" mc:Ignorable="w14 w15 w16se wp14">
   <w:body>
     <w:p>
       <w:pPr>
@@ -161,7 +161,7 @@
         </w:rPr>
         <w:t xml:space="preserve"> (up to ~2500 words including references, notes and captions or ~3 printed pages) present important new research results of broad significance. Reports should include an abstract, an introductory paragraph, up to four figures or tables, and about 30 references. Materials and Methods should usually be included in </w:t>
       </w:r>
-      <w:hyperlink r:id="rId5" w:history="1">
+      <w:hyperlink r:id="rId6" w:history="1">
         <w:r>
           <w:rPr>
             <w:rStyle w:val="Hyperlink"/>
@@ -490,7 +490,20 @@
       </w:r>
       <w:commentRangeStart w:id="1"/>
       <w:r>
-        <w:t>(refs)</w:t>
+        <w:t>(</w:t>
+      </w:r>
+      <w:del w:id="2" w:author="James Lawson" w:date="2018-05-08T19:01:00Z">
+        <w:r>
+          <w:delText>refs</w:delText>
+        </w:r>
+      </w:del>
+      <w:ins w:id="3" w:author="James Lawson" w:date="2018-05-08T19:01:00Z">
+        <w:r>
+          <w:t xml:space="preserve">LES paper, </w:t>
+        </w:r>
+      </w:ins>
+      <w:r>
+        <w:t>)</w:t>
       </w:r>
       <w:commentRangeEnd w:id="1"/>
       <w:r>
@@ -506,7 +519,42 @@
         <w:t>for</w:t>
       </w:r>
       <w:r>
-        <w:t xml:space="preserve"> models intended to capture contribution of vegetation to world carbon budgets (refs). </w:t>
+        <w:t xml:space="preserve"> models intended to capture contribution of vegetation to world carbon budgets (</w:t>
+      </w:r>
+      <w:ins w:id="4" w:author="James Lawson" w:date="2018-05-08T19:01:00Z">
+        <w:r>
+          <w:t xml:space="preserve">Quantifying photosynthetic capacity and its relationship to leaf nitrogen content for global‐scale terrestrial </w:t>
+        </w:r>
+        <w:r>
+          <w:lastRenderedPageBreak/>
+          <w:t>biosphere models</w:t>
+        </w:r>
+        <w:r>
+          <w:t xml:space="preserve">, </w:t>
+        </w:r>
+      </w:ins>
+      <w:ins w:id="5" w:author="James Lawson" w:date="2018-05-08T19:02:00Z">
+        <w:r>
+          <w:t>Plant species traits are the predominant control on litter decomposition rates within biomes worldwide</w:t>
+        </w:r>
+      </w:ins>
+      <w:ins w:id="6" w:author="James Lawson" w:date="2018-05-08T19:09:00Z">
+        <w:r>
+          <w:t xml:space="preserve">, </w:t>
+        </w:r>
+        <w:r>
+          <w:t>Going beyond limitations of plant functional types when predicting global ecosystem–atmosphere fluxes: exploring the merits of traits‐based approaches</w:t>
+        </w:r>
+      </w:ins>
+      <w:bookmarkStart w:id="7" w:name="_GoBack"/>
+      <w:bookmarkEnd w:id="7"/>
+      <w:del w:id="8" w:author="James Lawson" w:date="2018-05-08T19:01:00Z">
+        <w:r>
+          <w:delText>refs</w:delText>
+        </w:r>
+      </w:del>
+      <w:r>
+        <w:t xml:space="preserve">). </w:t>
       </w:r>
       <w:r>
         <w:t>This is because l</w:t>
@@ -515,11 +563,7 @@
         <w:t>eaf nitrogen content is feasible to analyse across many hundreds of species and samples</w:t>
       </w:r>
       <w:r>
-        <w:t xml:space="preserve">. Yet total leaf </w:t>
-      </w:r>
-      <w:r>
-        <w:lastRenderedPageBreak/>
-        <w:t>nitrogen</w:t>
+        <w:t>. Yet total leaf nitrogen</w:t>
       </w:r>
       <w:r>
         <w:t xml:space="preserve"> </w:t>
@@ -571,7 +615,7 @@
       <w:r>
         <w:rPr>
           <w:highlight w:val="yellow"/>
-          <w:rPrChange w:id="2" w:author="James Lawson" w:date="2018-04-12T14:03:00Z">
+          <w:rPrChange w:id="9" w:author="James Lawson" w:date="2018-04-12T14:03:00Z">
             <w:rPr/>
           </w:rPrChange>
         </w:rPr>
@@ -581,7 +625,7 @@
       <w:r>
         <w:rPr>
           <w:highlight w:val="yellow"/>
-          <w:rPrChange w:id="3" w:author="James Lawson" w:date="2018-04-12T14:03:00Z">
+          <w:rPrChange w:id="10" w:author="James Lawson" w:date="2018-04-12T14:03:00Z">
             <w:rPr/>
           </w:rPrChange>
         </w:rPr>
@@ -591,7 +635,7 @@
       <w:r>
         <w:rPr>
           <w:highlight w:val="yellow"/>
-          <w:rPrChange w:id="4" w:author="James Lawson" w:date="2018-04-12T14:03:00Z">
+          <w:rPrChange w:id="11" w:author="James Lawson" w:date="2018-04-12T14:03:00Z">
             <w:rPr/>
           </w:rPrChange>
         </w:rPr>
@@ -600,7 +644,7 @@
       <w:r>
         <w:rPr>
           <w:highlight w:val="yellow"/>
-          <w:rPrChange w:id="5" w:author="James Lawson" w:date="2018-04-12T14:03:00Z">
+          <w:rPrChange w:id="12" w:author="James Lawson" w:date="2018-04-12T14:03:00Z">
             <w:rPr/>
           </w:rPrChange>
         </w:rPr>
@@ -609,7 +653,7 @@
       <w:r>
         <w:rPr>
           <w:highlight w:val="yellow"/>
-          <w:rPrChange w:id="6" w:author="James Lawson" w:date="2018-04-12T14:03:00Z">
+          <w:rPrChange w:id="13" w:author="James Lawson" w:date="2018-04-12T14:03:00Z">
             <w:rPr/>
           </w:rPrChange>
         </w:rPr>
@@ -660,12 +704,12 @@
       <w:r>
         <w:t xml:space="preserve"> chlorophyll </w:t>
       </w:r>
-      <w:del w:id="7" w:author="James Lawson" w:date="2018-04-12T14:03:00Z">
+      <w:del w:id="14" w:author="James Lawson" w:date="2018-04-12T14:03:00Z">
         <w:r>
           <w:delText>can be</w:delText>
         </w:r>
       </w:del>
-      <w:ins w:id="8" w:author="James Lawson" w:date="2018-04-12T14:03:00Z">
+      <w:ins w:id="15" w:author="James Lawson" w:date="2018-04-12T14:03:00Z">
         <w:r>
           <w:t>is</w:t>
         </w:r>
@@ -691,7 +735,7 @@
       <w:r>
         <w:t>leaf gas exchange measurements.</w:t>
       </w:r>
-      <w:del w:id="9" w:author="James Lawson" w:date="2018-04-12T14:03:00Z">
+      <w:del w:id="16" w:author="James Lawson" w:date="2018-04-12T14:03:00Z">
         <w:r>
           <w:delText xml:space="preserve"> </w:delText>
         </w:r>
@@ -766,16 +810,16 @@
       <w:r>
         <w:t xml:space="preserve"> </w:t>
       </w:r>
-      <w:ins w:id="10" w:author="James Lawson" w:date="2018-04-12T14:09:00Z">
+      <w:ins w:id="17" w:author="James Lawson" w:date="2018-04-12T14:09:00Z">
         <w:r>
           <w:t xml:space="preserve">up to </w:t>
         </w:r>
       </w:ins>
-      <w:del w:id="11" w:author="James Lawson" w:date="2018-04-12T14:09:00Z">
+      <w:del w:id="18" w:author="James Lawson" w:date="2018-04-12T14:09:00Z">
         <w:r>
           <w:rPr>
             <w:highlight w:val="yellow"/>
-            <w:rPrChange w:id="12" w:author="James Lawson" w:date="2018-04-12T14:04:00Z">
+            <w:rPrChange w:id="19" w:author="James Lawson" w:date="2018-04-12T14:04:00Z">
               <w:rPr/>
             </w:rPrChange>
           </w:rPr>
@@ -785,7 +829,7 @@
           <w:delText xml:space="preserve"> </w:delText>
         </w:r>
       </w:del>
-      <w:ins w:id="13" w:author="James Lawson" w:date="2018-04-12T14:09:00Z">
+      <w:ins w:id="20" w:author="James Lawson" w:date="2018-04-12T14:09:00Z">
         <w:r>
           <w:t>2581</w:t>
         </w:r>
@@ -805,7 +849,7 @@
       <w:r>
         <w:t xml:space="preserve">sample, </w:t>
       </w:r>
-      <w:del w:id="14" w:author="James Lawson" w:date="2018-04-12T14:09:00Z">
+      <w:del w:id="21" w:author="James Lawson" w:date="2018-04-12T14:09:00Z">
         <w:r>
           <w:delText>on average</w:delText>
         </w:r>
@@ -855,7 +899,7 @@
       <w:r>
         <w:t xml:space="preserve"> than observed in </w:t>
       </w:r>
-      <w:commentRangeStart w:id="15"/>
+      <w:commentRangeStart w:id="22"/>
       <w:r>
         <w:t>[comparison] (</w:t>
       </w:r>
@@ -868,158 +912,158 @@
       <w:r>
         <w:t xml:space="preserve">), </w:t>
       </w:r>
-      <w:commentRangeEnd w:id="15"/>
+      <w:commentRangeEnd w:id="22"/>
       <w:r>
         <w:rPr>
           <w:rStyle w:val="CommentReference"/>
         </w:rPr>
-        <w:commentReference w:id="15"/>
+        <w:commentReference w:id="22"/>
       </w:r>
       <w:r>
         <w:t xml:space="preserve">reflecting the specialist nature of leaves as photosynthetic organs. </w:t>
       </w:r>
-      <w:commentRangeStart w:id="16"/>
-      <w:commentRangeStart w:id="17"/>
-      <w:ins w:id="18" w:author="Mark Westoby" w:date="2018-03-14T16:59:00Z">
+      <w:commentRangeStart w:id="23"/>
+      <w:commentRangeStart w:id="24"/>
+      <w:ins w:id="25" w:author="Mark Westoby" w:date="2018-03-14T16:59:00Z">
         <w:r>
           <w:t xml:space="preserve">Leaf protein data were associated with physiological </w:t>
         </w:r>
       </w:ins>
-      <w:ins w:id="19" w:author="Mark Westoby" w:date="2018-03-14T17:00:00Z">
+      <w:ins w:id="26" w:author="Mark Westoby" w:date="2018-03-14T17:00:00Z">
         <w:r>
           <w:t xml:space="preserve">and trait </w:t>
         </w:r>
       </w:ins>
-      <w:ins w:id="20" w:author="Mark Westoby" w:date="2018-03-14T16:59:00Z">
+      <w:ins w:id="27" w:author="Mark Westoby" w:date="2018-03-14T16:59:00Z">
         <w:r>
           <w:t xml:space="preserve">measurements for the species, </w:t>
         </w:r>
       </w:ins>
-      <w:ins w:id="21" w:author="Mark Westoby" w:date="2018-03-14T17:00:00Z">
+      <w:ins w:id="28" w:author="Mark Westoby" w:date="2018-03-14T17:00:00Z">
         <w:r>
           <w:t>and with site properties</w:t>
         </w:r>
       </w:ins>
-      <w:ins w:id="22" w:author="Mark Westoby" w:date="2018-03-14T17:01:00Z">
+      <w:ins w:id="29" w:author="Mark Westoby" w:date="2018-03-14T17:01:00Z">
         <w:r>
           <w:t xml:space="preserve">. This </w:t>
         </w:r>
       </w:ins>
-      <w:ins w:id="23" w:author="Mark Westoby" w:date="2018-03-14T17:00:00Z">
+      <w:ins w:id="30" w:author="Mark Westoby" w:date="2018-03-14T17:00:00Z">
         <w:r>
           <w:t>ma</w:t>
         </w:r>
       </w:ins>
-      <w:ins w:id="24" w:author="Mark Westoby" w:date="2018-03-14T17:01:00Z">
+      <w:ins w:id="31" w:author="Mark Westoby" w:date="2018-03-14T17:01:00Z">
         <w:r>
           <w:t xml:space="preserve">de </w:t>
         </w:r>
       </w:ins>
-      <w:ins w:id="25" w:author="Mark Westoby" w:date="2018-03-14T17:00:00Z">
+      <w:ins w:id="32" w:author="Mark Westoby" w:date="2018-03-14T17:00:00Z">
         <w:r>
           <w:t>it possible to investigate many correlation</w:t>
         </w:r>
       </w:ins>
-      <w:ins w:id="26" w:author="Mark Westoby" w:date="2018-03-14T17:01:00Z">
+      <w:ins w:id="33" w:author="Mark Westoby" w:date="2018-03-14T17:01:00Z">
         <w:r>
           <w:t xml:space="preserve">s both within and between these data categories, as illustrated by the </w:t>
         </w:r>
       </w:ins>
-      <w:ins w:id="27" w:author="Mark Westoby" w:date="2018-03-14T16:57:00Z">
+      <w:ins w:id="34" w:author="Mark Westoby" w:date="2018-03-14T16:57:00Z">
         <w:r>
           <w:t xml:space="preserve">correlation heat map </w:t>
         </w:r>
       </w:ins>
-      <w:ins w:id="28" w:author="Mark Westoby" w:date="2018-03-14T16:58:00Z">
+      <w:ins w:id="35" w:author="Mark Westoby" w:date="2018-03-14T16:58:00Z">
         <w:r>
           <w:t>Fig X</w:t>
         </w:r>
       </w:ins>
-      <w:ins w:id="29" w:author="Mark Westoby" w:date="2018-03-14T17:02:00Z">
+      <w:ins w:id="36" w:author="Mark Westoby" w:date="2018-03-14T17:02:00Z">
         <w:r>
           <w:t xml:space="preserve">. Absolute </w:t>
         </w:r>
       </w:ins>
-      <w:ins w:id="30" w:author="Mark Westoby" w:date="2018-03-14T16:58:00Z">
+      <w:ins w:id="37" w:author="Mark Westoby" w:date="2018-03-14T16:58:00Z">
         <w:r>
           <w:t xml:space="preserve">protein </w:t>
         </w:r>
       </w:ins>
-      <w:ins w:id="31" w:author="Mark Westoby" w:date="2018-03-14T17:02:00Z">
+      <w:ins w:id="38" w:author="Mark Westoby" w:date="2018-03-14T17:02:00Z">
         <w:r>
           <w:t xml:space="preserve">amounts per leaf area (below the diagonal) were </w:t>
         </w:r>
-        <w:del w:id="32" w:author="James Lawson" w:date="2018-04-12T14:22:00Z">
+        <w:del w:id="39" w:author="James Lawson" w:date="2018-04-12T14:22:00Z">
           <w:r>
             <w:delText>all</w:delText>
           </w:r>
         </w:del>
       </w:ins>
-      <w:ins w:id="33" w:author="James Lawson" w:date="2018-04-12T14:22:00Z">
+      <w:ins w:id="40" w:author="James Lawson" w:date="2018-04-12T14:22:00Z">
         <w:r>
           <w:t>mostly</w:t>
         </w:r>
       </w:ins>
-      <w:ins w:id="34" w:author="Mark Westoby" w:date="2018-03-14T17:02:00Z">
+      <w:ins w:id="41" w:author="Mark Westoby" w:date="2018-03-14T17:02:00Z">
         <w:r>
           <w:t xml:space="preserve"> cor</w:t>
         </w:r>
       </w:ins>
-      <w:ins w:id="35" w:author="Mark Westoby" w:date="2018-03-14T17:03:00Z">
+      <w:ins w:id="42" w:author="Mark Westoby" w:date="2018-03-14T17:03:00Z">
         <w:r>
           <w:t xml:space="preserve">related with each other and with total protein and total N, but relative amounts showed few correlations. </w:t>
         </w:r>
       </w:ins>
-      <w:ins w:id="36" w:author="Mark Westoby" w:date="2018-03-14T17:04:00Z">
+      <w:ins w:id="43" w:author="Mark Westoby" w:date="2018-03-14T17:04:00Z">
         <w:r>
           <w:t>In other words</w:t>
         </w:r>
       </w:ins>
-      <w:ins w:id="37" w:author="James Lawson" w:date="2018-04-12T14:10:00Z">
+      <w:ins w:id="44" w:author="James Lawson" w:date="2018-04-12T14:10:00Z">
         <w:r>
           <w:t>,</w:t>
         </w:r>
       </w:ins>
-      <w:ins w:id="38" w:author="Mark Westoby" w:date="2018-03-14T17:04:00Z">
+      <w:ins w:id="45" w:author="Mark Westoby" w:date="2018-03-14T17:04:00Z">
         <w:r>
           <w:t xml:space="preserve"> variation in total protein</w:t>
         </w:r>
       </w:ins>
-      <w:ins w:id="39" w:author="Mark Westoby" w:date="2018-03-14T17:06:00Z">
+      <w:ins w:id="46" w:author="Mark Westoby" w:date="2018-03-14T17:06:00Z">
         <w:r>
           <w:t xml:space="preserve"> across species</w:t>
         </w:r>
       </w:ins>
-      <w:ins w:id="40" w:author="Mark Westoby" w:date="2018-03-14T17:04:00Z">
+      <w:ins w:id="47" w:author="Mark Westoby" w:date="2018-03-14T17:04:00Z">
         <w:r>
           <w:t xml:space="preserve"> was </w:t>
         </w:r>
-        <w:del w:id="41" w:author="James Lawson" w:date="2018-04-12T14:31:00Z">
+        <w:del w:id="48" w:author="James Lawson" w:date="2018-04-12T14:31:00Z">
           <w:r>
             <w:delText>the</w:delText>
           </w:r>
         </w:del>
       </w:ins>
-      <w:ins w:id="42" w:author="James Lawson" w:date="2018-04-12T14:31:00Z">
+      <w:ins w:id="49" w:author="James Lawson" w:date="2018-04-12T14:31:00Z">
         <w:r>
           <w:t>typically the</w:t>
         </w:r>
       </w:ins>
-      <w:ins w:id="43" w:author="Mark Westoby" w:date="2018-03-14T17:04:00Z">
+      <w:ins w:id="50" w:author="Mark Westoby" w:date="2018-03-14T17:04:00Z">
         <w:r>
           <w:t xml:space="preserve"> </w:t>
         </w:r>
       </w:ins>
-      <w:ins w:id="44" w:author="Mark Westoby" w:date="2018-03-14T17:05:00Z">
+      <w:ins w:id="51" w:author="Mark Westoby" w:date="2018-03-14T17:05:00Z">
         <w:r>
           <w:t>strongest</w:t>
         </w:r>
       </w:ins>
-      <w:ins w:id="45" w:author="Mark Westoby" w:date="2018-03-14T17:04:00Z">
+      <w:ins w:id="52" w:author="Mark Westoby" w:date="2018-03-14T17:04:00Z">
         <w:r>
           <w:t xml:space="preserve"> </w:t>
         </w:r>
-        <w:del w:id="46" w:author="James Lawson" w:date="2018-04-12T14:31:00Z">
+        <w:del w:id="53" w:author="James Lawson" w:date="2018-04-12T14:31:00Z">
           <w:r>
             <w:delText xml:space="preserve">single </w:delText>
           </w:r>
@@ -1028,56 +1072,56 @@
           <w:t>influence</w:t>
         </w:r>
       </w:ins>
-      <w:ins w:id="47" w:author="Mark Westoby" w:date="2018-03-14T17:05:00Z">
+      <w:ins w:id="54" w:author="Mark Westoby" w:date="2018-03-14T17:05:00Z">
         <w:r>
           <w:t xml:space="preserve"> </w:t>
         </w:r>
         <w:r>
           <w:t xml:space="preserve">on </w:t>
         </w:r>
-        <w:del w:id="48" w:author="James Lawson" w:date="2018-04-12T14:33:00Z">
+        <w:del w:id="55" w:author="James Lawson" w:date="2018-04-12T14:33:00Z">
           <w:r>
             <w:delText xml:space="preserve">amounts of </w:delText>
           </w:r>
         </w:del>
       </w:ins>
-      <w:ins w:id="49" w:author="Mark Westoby" w:date="2018-03-14T17:06:00Z">
-        <w:del w:id="50" w:author="James Lawson" w:date="2018-04-12T14:33:00Z">
+      <w:ins w:id="56" w:author="Mark Westoby" w:date="2018-03-14T17:06:00Z">
+        <w:del w:id="57" w:author="James Lawson" w:date="2018-04-12T14:33:00Z">
           <w:r>
             <w:delText>individual proteins</w:delText>
           </w:r>
         </w:del>
       </w:ins>
-      <w:ins w:id="51" w:author="James Lawson" w:date="2018-04-12T14:33:00Z">
+      <w:ins w:id="58" w:author="James Lawson" w:date="2018-04-12T14:33:00Z">
         <w:r>
           <w:t>protein amounts</w:t>
         </w:r>
       </w:ins>
-      <w:ins w:id="52" w:author="Mark Westoby" w:date="2018-03-14T17:06:00Z">
+      <w:ins w:id="59" w:author="Mark Westoby" w:date="2018-03-14T17:06:00Z">
         <w:r>
           <w:t xml:space="preserve">. </w:t>
         </w:r>
       </w:ins>
-      <w:ins w:id="53" w:author="Mark Westoby" w:date="2018-03-14T16:58:00Z">
+      <w:ins w:id="60" w:author="Mark Westoby" w:date="2018-03-14T16:58:00Z">
         <w:r>
           <w:t xml:space="preserve"> </w:t>
         </w:r>
       </w:ins>
-      <w:commentRangeEnd w:id="16"/>
-      <w:ins w:id="54" w:author="Mark Westoby" w:date="2018-03-14T17:07:00Z">
+      <w:commentRangeEnd w:id="23"/>
+      <w:ins w:id="61" w:author="Mark Westoby" w:date="2018-03-14T17:07:00Z">
         <w:r>
           <w:rPr>
             <w:rStyle w:val="CommentReference"/>
           </w:rPr>
-          <w:commentReference w:id="16"/>
+          <w:commentReference w:id="23"/>
         </w:r>
       </w:ins>
-      <w:commentRangeEnd w:id="17"/>
+      <w:commentRangeEnd w:id="24"/>
       <w:r>
         <w:rPr>
           <w:rStyle w:val="CommentReference"/>
         </w:rPr>
-        <w:commentReference w:id="17"/>
+        <w:commentReference w:id="24"/>
       </w:r>
     </w:p>
     <w:p>
@@ -1114,16 +1158,16 @@
       <w:r>
         <w:t xml:space="preserve">was associated with the carbon fixing </w:t>
       </w:r>
-      <w:commentRangeStart w:id="55"/>
+      <w:commentRangeStart w:id="62"/>
       <w:r>
         <w:t>light independent reactions</w:t>
       </w:r>
-      <w:commentRangeEnd w:id="55"/>
+      <w:commentRangeEnd w:id="62"/>
       <w:r>
         <w:rPr>
           <w:rStyle w:val="CommentReference"/>
         </w:rPr>
-        <w:commentReference w:id="55"/>
+        <w:commentReference w:id="62"/>
       </w:r>
       <w:r>
         <w:t xml:space="preserve">, </w:t>
@@ -1347,12 +1391,12 @@
         </w:rPr>
         <w:t xml:space="preserve">eaders are welcome to explore other aspects using the interactive data explorer at proteography.org. </w:t>
       </w:r>
-      <w:commentRangeStart w:id="56"/>
+      <w:commentRangeStart w:id="63"/>
       <w:r>
         <w:rPr>
           <w:bCs/>
           <w:strike/>
-          <w:rPrChange w:id="57" w:author="James Lawson" w:date="2018-04-12T14:35:00Z">
+          <w:rPrChange w:id="64" w:author="James Lawson" w:date="2018-04-12T14:35:00Z">
             <w:rPr>
               <w:bCs/>
             </w:rPr>
@@ -1363,7 +1407,7 @@
       <w:r>
         <w:rPr>
           <w:strike/>
-          <w:rPrChange w:id="58" w:author="James Lawson" w:date="2018-04-12T14:35:00Z">
+          <w:rPrChange w:id="65" w:author="James Lawson" w:date="2018-04-12T14:35:00Z">
             <w:rPr/>
           </w:rPrChange>
         </w:rPr>
@@ -1372,7 +1416,7 @@
       <w:r>
         <w:rPr>
           <w:strike/>
-          <w:rPrChange w:id="59" w:author="James Lawson" w:date="2018-04-12T14:35:00Z">
+          <w:rPrChange w:id="66" w:author="James Lawson" w:date="2018-04-12T14:35:00Z">
             <w:rPr/>
           </w:rPrChange>
         </w:rPr>
@@ -1381,7 +1425,7 @@
       <w:r>
         <w:rPr>
           <w:strike/>
-          <w:rPrChange w:id="60" w:author="James Lawson" w:date="2018-04-12T14:35:00Z">
+          <w:rPrChange w:id="67" w:author="James Lawson" w:date="2018-04-12T14:35:00Z">
             <w:rPr/>
           </w:rPrChange>
         </w:rPr>
@@ -1390,7 +1434,7 @@
       <w:r>
         <w:rPr>
           <w:strike/>
-          <w:rPrChange w:id="61" w:author="James Lawson" w:date="2018-04-12T14:35:00Z">
+          <w:rPrChange w:id="68" w:author="James Lawson" w:date="2018-04-12T14:35:00Z">
             <w:rPr/>
           </w:rPrChange>
         </w:rPr>
@@ -1400,7 +1444,7 @@
       <w:r>
         <w:rPr>
           <w:strike/>
-          <w:rPrChange w:id="62" w:author="James Lawson" w:date="2018-04-12T14:35:00Z">
+          <w:rPrChange w:id="69" w:author="James Lawson" w:date="2018-04-12T14:35:00Z">
             <w:rPr/>
           </w:rPrChange>
         </w:rPr>
@@ -1410,30 +1454,30 @@
       <w:r>
         <w:rPr>
           <w:strike/>
-          <w:rPrChange w:id="63" w:author="James Lawson" w:date="2018-04-12T14:35:00Z">
+          <w:rPrChange w:id="70" w:author="James Lawson" w:date="2018-04-12T14:35:00Z">
             <w:rPr/>
           </w:rPrChange>
         </w:rPr>
         <w:t xml:space="preserve"> 1989).</w:t>
       </w:r>
-      <w:commentRangeEnd w:id="56"/>
+      <w:commentRangeEnd w:id="63"/>
       <w:r>
         <w:rPr>
           <w:rStyle w:val="CommentReference"/>
           <w:strike/>
-          <w:rPrChange w:id="64" w:author="James Lawson" w:date="2018-04-12T14:35:00Z">
+          <w:rPrChange w:id="71" w:author="James Lawson" w:date="2018-04-12T14:35:00Z">
             <w:rPr>
               <w:rStyle w:val="CommentReference"/>
             </w:rPr>
           </w:rPrChange>
         </w:rPr>
-        <w:commentReference w:id="56"/>
+        <w:commentReference w:id="63"/>
       </w:r>
       <w:r>
         <w:rPr>
           <w:bCs/>
           <w:strike/>
-          <w:rPrChange w:id="65" w:author="James Lawson" w:date="2018-04-12T14:35:00Z">
+          <w:rPrChange w:id="72" w:author="James Lawson" w:date="2018-04-12T14:35:00Z">
             <w:rPr>
               <w:bCs/>
             </w:rPr>
@@ -1523,7 +1567,11 @@
         <w:t xml:space="preserve">CO2 </w:t>
       </w:r>
       <w:r>
-        <w:t xml:space="preserve">supply and the </w:t>
+        <w:t xml:space="preserve">supply </w:t>
+      </w:r>
+      <w:r>
+        <w:lastRenderedPageBreak/>
+        <w:t xml:space="preserve">and the </w:t>
       </w:r>
       <w:r>
         <w:t xml:space="preserve">light-independent </w:t>
@@ -1562,24 +1610,24 @@
       <w:r>
         <w:t xml:space="preserve">to different parts of the apparatus is </w:t>
       </w:r>
-      <w:commentRangeStart w:id="66"/>
-      <w:commentRangeStart w:id="67"/>
+      <w:commentRangeStart w:id="73"/>
+      <w:commentRangeStart w:id="74"/>
       <w:r>
         <w:t xml:space="preserve">thought to be optimized </w:t>
       </w:r>
-      <w:commentRangeEnd w:id="66"/>
+      <w:commentRangeEnd w:id="73"/>
       <w:r>
         <w:rPr>
           <w:rStyle w:val="CommentReference"/>
         </w:rPr>
-        <w:commentReference w:id="66"/>
-      </w:r>
-      <w:commentRangeEnd w:id="67"/>
+        <w:commentReference w:id="73"/>
+      </w:r>
+      <w:commentRangeEnd w:id="74"/>
       <w:r>
         <w:rPr>
           <w:rStyle w:val="CommentReference"/>
         </w:rPr>
-        <w:commentReference w:id="67"/>
+        <w:commentReference w:id="74"/>
       </w:r>
       <w:r>
         <w:t>when</w:t>
@@ -1602,1035 +1650,1025 @@
       </w:r>
       <w:proofErr w:type="spellEnd"/>
       <w:r>
-        <w:t xml:space="preserve"> under average daytime </w:t>
+        <w:t xml:space="preserve"> under average daytime conditions (</w:t>
+      </w:r>
+      <w:proofErr w:type="spellStart"/>
+      <w:r>
+        <w:t>Haxeltine</w:t>
+      </w:r>
+      <w:proofErr w:type="spellEnd"/>
+      <w:r>
+        <w:t xml:space="preserve"> &amp; Prentice 1996; Chen et al. 2009; Maire et al. 2012, </w:t>
+      </w:r>
+      <w:proofErr w:type="spellStart"/>
+      <w:r>
+        <w:t>Niinemets</w:t>
+      </w:r>
+      <w:proofErr w:type="spellEnd"/>
+      <w:r>
+        <w:t xml:space="preserve"> &amp; </w:t>
+      </w:r>
+      <w:proofErr w:type="spellStart"/>
+      <w:r>
+        <w:t>Tenhuenen</w:t>
+      </w:r>
+      <w:proofErr w:type="spellEnd"/>
+      <w:r>
+        <w:t xml:space="preserve"> 1997). </w:t>
+      </w:r>
+      <w:r>
+        <w:t>This is known as the coordination hypothesis (</w:t>
+      </w:r>
+      <w:r>
+        <w:t>Maire et al. 2012</w:t>
+      </w:r>
+      <w:r>
+        <w:t xml:space="preserve">). </w:t>
+      </w:r>
+    </w:p>
+    <w:p>
+      <w:pPr>
+        <w:rPr>
+          <w:b/>
+        </w:rPr>
+      </w:pPr>
+      <w:r>
+        <w:rPr>
+          <w:u w:val="single"/>
+        </w:rPr>
+        <w:t xml:space="preserve">Both </w:t>
+      </w:r>
+      <w:r>
+        <w:rPr>
+          <w:u w:val="single"/>
+        </w:rPr>
+        <w:t xml:space="preserve">light capture proteins and light-independent reaction </w:t>
+      </w:r>
+      <w:r>
+        <w:rPr>
+          <w:u w:val="single"/>
+        </w:rPr>
+        <w:t>proteins</w:t>
+      </w:r>
+      <w:r>
+        <w:rPr>
+          <w:u w:val="single"/>
+        </w:rPr>
+        <w:t xml:space="preserve"> </w:t>
+      </w:r>
+      <w:r>
+        <w:rPr>
+          <w:u w:val="single"/>
+        </w:rPr>
+        <w:t>per leaf area increased</w:t>
+      </w:r>
+      <w:r>
+        <w:rPr>
+          <w:u w:val="single"/>
+        </w:rPr>
+        <w:t xml:space="preserve"> notably </w:t>
+      </w:r>
+      <w:r>
+        <w:rPr>
+          <w:u w:val="single"/>
+        </w:rPr>
+        <w:t xml:space="preserve">towards lower mean annual temperature </w:t>
+      </w:r>
+      <w:r>
+        <w:rPr>
+          <w:u w:val="single"/>
+        </w:rPr>
+        <w:t>(stat, Fig. 3b-</w:t>
+      </w:r>
+      <w:r>
+        <w:rPr>
+          <w:u w:val="single"/>
+        </w:rPr>
+        <w:t>I, stat Fig XX % blah</w:t>
+      </w:r>
+      <w:r>
+        <w:rPr>
+          <w:u w:val="single"/>
+        </w:rPr>
+        <w:t>)</w:t>
+      </w:r>
+      <w:r>
+        <w:rPr>
+          <w:u w:val="single"/>
+        </w:rPr>
+        <w:t xml:space="preserve">. </w:t>
+      </w:r>
+      <w:r>
+        <w:rPr>
+          <w:u w:val="single"/>
+        </w:rPr>
+        <w:t xml:space="preserve">Their fractional contributions to total protein did not change along </w:t>
+      </w:r>
+      <w:r>
+        <w:rPr>
+          <w:u w:val="single"/>
+        </w:rPr>
+        <w:t>temperature gradients (Fig stat %).</w:t>
+      </w:r>
+      <w:r>
+        <w:rPr>
+          <w:u w:val="single"/>
+        </w:rPr>
+        <w:t xml:space="preserve"> </w:t>
+      </w:r>
+      <w:r>
+        <w:t xml:space="preserve">Increased </w:t>
+      </w:r>
+      <w:r>
+        <w:t xml:space="preserve">protein content </w:t>
+      </w:r>
+      <w:r>
+        <w:t xml:space="preserve">toward lower temperatures is thought </w:t>
+      </w:r>
+      <w:r>
+        <w:t xml:space="preserve">to compensate for </w:t>
+      </w:r>
+      <w:r>
+        <w:t>s</w:t>
+      </w:r>
+      <w:r>
+        <w:t xml:space="preserve">lower enzyme </w:t>
+      </w:r>
+      <w:commentRangeStart w:id="75"/>
+      <w:commentRangeStart w:id="76"/>
+      <w:r>
+        <w:t>activity (</w:t>
+      </w:r>
+      <w:r>
+        <w:rPr>
+          <w:highlight w:val="yellow"/>
+        </w:rPr>
+        <w:t xml:space="preserve">Raven &amp; </w:t>
+      </w:r>
+      <w:proofErr w:type="spellStart"/>
+      <w:r>
+        <w:rPr>
+          <w:highlight w:val="yellow"/>
+        </w:rPr>
+        <w:t>Geider</w:t>
+      </w:r>
+      <w:proofErr w:type="spellEnd"/>
+      <w:r>
+        <w:rPr>
+          <w:highlight w:val="yellow"/>
+        </w:rPr>
+        <w:t xml:space="preserve"> 1988</w:t>
+      </w:r>
+      <w:r>
+        <w:t xml:space="preserve">). This effect has been observed for Rubisco in a number of studies (summarised by </w:t>
+      </w:r>
+      <w:proofErr w:type="spellStart"/>
+      <w:r>
+        <w:t>Hikosaka</w:t>
+      </w:r>
+      <w:proofErr w:type="spellEnd"/>
+      <w:r>
+        <w:t xml:space="preserve"> et al 2006).</w:t>
+      </w:r>
+      <w:commentRangeEnd w:id="75"/>
+      <w:r>
+        <w:rPr>
+          <w:rStyle w:val="CommentReference"/>
+        </w:rPr>
+        <w:commentReference w:id="75"/>
+      </w:r>
+      <w:commentRangeEnd w:id="76"/>
+      <w:r>
+        <w:rPr>
+          <w:rStyle w:val="CommentReference"/>
+        </w:rPr>
+        <w:commentReference w:id="76"/>
+      </w:r>
+      <w:r>
+        <w:t xml:space="preserve"> </w:t>
+      </w:r>
+    </w:p>
+    <w:p>
+      <w:r>
+        <w:t>Light capture</w:t>
+      </w:r>
+      <w:r>
+        <w:t xml:space="preserve"> protein per leaf area </w:t>
+      </w:r>
+      <w:r>
+        <w:t>increased with lower</w:t>
+      </w:r>
+      <w:r>
+        <w:t xml:space="preserve"> irradiance (Fig. 3b-v, X% per Y irradiance; Fig 3blah stat). </w:t>
+      </w:r>
+      <w:r>
+        <w:t>Differences in irradiance arose from three sources (</w:t>
+      </w:r>
+      <w:r>
+        <w:t>detail in</w:t>
+      </w:r>
+      <w:r>
+        <w:t xml:space="preserve"> Methods). Some sites received more year-round sunlight than others. Individual shoots were in more or less shaded positions, estimated by fish-eye canopy photographs plus software. Along the length of each shoot, older leaves tended to be more shaded. </w:t>
+      </w:r>
+      <w:r>
+        <w:t>Light-independent reaction</w:t>
+      </w:r>
+      <w:r>
+        <w:t xml:space="preserve"> protein per leaf area </w:t>
+      </w:r>
+      <w:r>
+        <w:t>did not change systematically</w:t>
+      </w:r>
+      <w:r>
+        <w:t xml:space="preserve"> with </w:t>
+      </w:r>
+      <w:r>
+        <w:t>irradiance</w:t>
+      </w:r>
+      <w:r>
+        <w:t xml:space="preserve">, </w:t>
+      </w:r>
+      <w:r>
+        <w:t xml:space="preserve">and consequently </w:t>
+      </w:r>
+      <w:r>
+        <w:t>light capture</w:t>
+      </w:r>
+      <w:r>
+        <w:t xml:space="preserve"> contributed a larger fraction and </w:t>
+      </w:r>
+      <w:r>
+        <w:t>light-independent reactions</w:t>
+      </w:r>
+      <w:r>
+        <w:t xml:space="preserve"> </w:t>
+      </w:r>
+      <w:r>
+        <w:t xml:space="preserve">a smaller fraction of protein at lower irradiance </w:t>
+      </w:r>
+      <w:r>
+        <w:t>(Fig, %, stat)</w:t>
+      </w:r>
+      <w:r>
+        <w:t xml:space="preserve">. </w:t>
+      </w:r>
+      <w:r>
+        <w:t>A higher ratio of light-</w:t>
+      </w:r>
+      <w:r>
+        <w:t xml:space="preserve">capture </w:t>
+      </w:r>
+      <w:r>
+        <w:t xml:space="preserve">to carboxylation apparatus under lower light is what is expected under the coordination hypothesis </w:t>
+      </w:r>
+      <w:commentRangeStart w:id="77"/>
+      <w:r>
+        <w:t>(</w:t>
+      </w:r>
+      <w:proofErr w:type="spellStart"/>
+      <w:r>
+        <w:t>Niinemets</w:t>
+      </w:r>
+      <w:proofErr w:type="spellEnd"/>
+      <w:r>
+        <w:t xml:space="preserve"> 2007) (Farquhar et al. 1980). </w:t>
+      </w:r>
+      <w:commentRangeEnd w:id="77"/>
+      <w:r>
+        <w:rPr>
+          <w:rStyle w:val="CommentReference"/>
+        </w:rPr>
+        <w:commentReference w:id="77"/>
+      </w:r>
+    </w:p>
+    <w:p>
+      <w:r>
+        <w:t>Light-independent reaction</w:t>
+      </w:r>
+      <w:r>
+        <w:t xml:space="preserve"> proteins per leaf area increased </w:t>
+      </w:r>
+      <w:r>
+        <w:t>towards drier sites</w:t>
+      </w:r>
+      <w:r>
+        <w:t xml:space="preserve"> </w:t>
+      </w:r>
+      <w:r>
+        <w:rPr>
+          <w:u w:val="single"/>
+        </w:rPr>
+        <w:t>(Fig x stat %)</w:t>
+      </w:r>
+      <w:r>
+        <w:t xml:space="preserve">. </w:t>
+      </w:r>
+      <w:r>
+        <w:t xml:space="preserve">This was expected on the basis </w:t>
+      </w:r>
+      <w:r>
+        <w:t xml:space="preserve">that species operating in drier atmospheres typically draw down leaf-internal CO2 more strongly, and this offsets what would otherwise be an increase in water expenditure via the stomata for a given rate of CO2 assimilation. This </w:t>
+      </w:r>
+      <w:r>
+        <w:rPr>
+          <w:rFonts w:ascii="Helvetica" w:eastAsia="Helvetica" w:hAnsi="Helvetica" w:cs="Helvetica"/>
+        </w:rPr>
+        <w:t>“</w:t>
+      </w:r>
+      <w:r>
+        <w:t>least-cost</w:t>
+      </w:r>
+      <w:r>
+        <w:rPr>
+          <w:rFonts w:ascii="Helvetica" w:eastAsia="Helvetica" w:hAnsi="Helvetica" w:cs="Helvetica"/>
+        </w:rPr>
+        <w:t>”</w:t>
+      </w:r>
+      <w:r>
+        <w:t xml:space="preserve"> interpretation of how nitrogen and water are combined as inputs to the photosynthetic process</w:t>
+      </w:r>
+      <w:r>
+        <w:t xml:space="preserve"> </w:t>
+      </w:r>
+      <w:r>
+        <w:t>(Wright et al. 2001</w:t>
+      </w:r>
+      <w:proofErr w:type="gramStart"/>
+      <w:r>
+        <w:t>a,b</w:t>
+      </w:r>
+      <w:proofErr w:type="gramEnd"/>
+      <w:r>
+        <w:t xml:space="preserve">, </w:t>
+      </w:r>
+      <w:proofErr w:type="spellStart"/>
+      <w:r>
+        <w:t>Scalon</w:t>
+      </w:r>
+      <w:proofErr w:type="spellEnd"/>
+      <w:r>
+        <w:t xml:space="preserve"> &amp; Wright 2017)</w:t>
+      </w:r>
+      <w:r>
+        <w:t xml:space="preserve"> has previously been </w:t>
+      </w:r>
+      <w:r>
+        <w:t>supported</w:t>
+      </w:r>
+      <w:r>
+        <w:t xml:space="preserve"> via measurements of leaf-internal CO2 and of leaf total nitrogen (refs), but not by measurement of the specific proteins involved</w:t>
+      </w:r>
+      <w:r>
+        <w:t xml:space="preserve">. </w:t>
+      </w:r>
+    </w:p>
+    <w:p>
+      <w:commentRangeStart w:id="78"/>
+      <w:r>
+        <w:t xml:space="preserve">Increasing </w:t>
+      </w:r>
+      <w:r>
+        <w:t>light independent reaction protein</w:t>
+      </w:r>
+      <w:r>
+        <w:t xml:space="preserve"> per area mainly took the form of increasing leaf mass per area (</w:t>
+      </w:r>
+      <w:r>
+        <w:t>Fig. 3c-i</w:t>
+      </w:r>
+      <w:r>
+        <w:t xml:space="preserve">), in other words there tended to be more mesophyll tissue under each unit of </w:t>
+      </w:r>
+      <w:r>
+        <w:t xml:space="preserve">leaf area. Correspondingly, </w:t>
+      </w:r>
+      <w:r>
+        <w:t>light independent reaction</w:t>
+      </w:r>
+      <w:r>
+        <w:t xml:space="preserve"> </w:t>
+      </w:r>
+      <w:r>
+        <w:t xml:space="preserve">cycle proteins did not increase as a fraction of total protein (Fig 3b-iii). This contrasts with the </w:t>
+      </w:r>
+      <w:r>
+        <w:t xml:space="preserve">outcome in relation to </w:t>
+      </w:r>
+      <w:r>
+        <w:t>irradiance</w:t>
+      </w:r>
+      <w:r>
+        <w:t xml:space="preserve">, where the ratio of </w:t>
+      </w:r>
+      <w:r>
+        <w:t>light independent reaction</w:t>
+      </w:r>
+      <w:r>
+        <w:t xml:space="preserve"> to </w:t>
+      </w:r>
+      <w:r>
+        <w:t>light capture</w:t>
+      </w:r>
+      <w:r>
+        <w:t xml:space="preserve"> adjusted</w:t>
+      </w:r>
+      <w:r>
+        <w:t>,</w:t>
+      </w:r>
+      <w:r>
+        <w:t xml:space="preserve"> as expected from the coordination hypothesis. </w:t>
+      </w:r>
+      <w:commentRangeEnd w:id="78"/>
+      <w:r>
+        <w:rPr>
+          <w:rStyle w:val="CommentReference"/>
+        </w:rPr>
+        <w:commentReference w:id="78"/>
+      </w:r>
+    </w:p>
+    <w:p>
+      <w:r>
+        <w:t>The</w:t>
+      </w:r>
+      <w:r>
+        <w:t xml:space="preserve"> substantial </w:t>
+      </w:r>
+      <w:r>
+        <w:t xml:space="preserve">scatter </w:t>
+      </w:r>
+      <w:r>
+        <w:t>in</w:t>
+      </w:r>
+      <w:r>
+        <w:t xml:space="preserve"> the </w:t>
+      </w:r>
+      <w:r>
+        <w:t>light independent reaction</w:t>
+      </w:r>
+      <w:r>
+        <w:t xml:space="preserve"> </w:t>
+      </w:r>
+      <w:r>
+        <w:rPr>
+          <w:rFonts w:ascii="Helvetica" w:eastAsia="Helvetica" w:hAnsi="Helvetica" w:cs="Helvetica"/>
+        </w:rPr>
+        <w:t>– LMA relationship indicat</w:t>
+      </w:r>
+      <w:r>
+        <w:t>e</w:t>
+      </w:r>
+      <w:r>
+        <w:t>d</w:t>
+      </w:r>
+      <w:r>
+        <w:t xml:space="preserve"> that LMA respond</w:t>
+      </w:r>
+      <w:r>
+        <w:t>ed</w:t>
+      </w:r>
+      <w:r>
+        <w:t xml:space="preserve"> </w:t>
+      </w:r>
+      <w:r>
+        <w:t>to</w:t>
+      </w:r>
+      <w:r>
+        <w:t xml:space="preserve"> </w:t>
+      </w:r>
+      <w:r>
+        <w:t xml:space="preserve">other </w:t>
+      </w:r>
+      <w:r>
+        <w:t xml:space="preserve">requirements </w:t>
+      </w:r>
+      <w:r>
+        <w:t>in addition to carboxylation</w:t>
+      </w:r>
+      <w:r>
+        <w:t xml:space="preserve"> capacity</w:t>
+      </w:r>
+      <w:r>
+        <w:t>.</w:t>
+      </w:r>
+      <w:r>
+        <w:t xml:space="preserve"> </w:t>
+      </w:r>
+      <w:r>
+        <w:t>Light reaction</w:t>
+      </w:r>
+      <w:r>
+        <w:t xml:space="preserve"> proteins per area did not increase with</w:t>
+      </w:r>
+      <w:r>
+        <w:t xml:space="preserve"> LMA (Fig. 3c-ii), and </w:t>
+      </w:r>
+      <w:r>
+        <w:t xml:space="preserve">were more weakly correlated than </w:t>
+      </w:r>
+      <w:r>
+        <w:t>light independent reaction</w:t>
+      </w:r>
+      <w:r>
+        <w:t xml:space="preserve"> with total protein (R2). Correspondingly, light reaction as a fraction of total protein </w:t>
+      </w:r>
+      <w:r>
+        <w:t xml:space="preserve">varied widely </w:t>
+      </w:r>
+      <w:r>
+        <w:t>(0.09-0.23, 2.6-fold</w:t>
+      </w:r>
+      <w:r>
+        <w:t xml:space="preserve">, versus </w:t>
+      </w:r>
+      <w:r>
+        <w:t xml:space="preserve">0.30-0.39 and 1.3-fold for </w:t>
+      </w:r>
+      <w:r>
+        <w:t>light independent reaction</w:t>
+      </w:r>
+      <w:r>
+        <w:t xml:space="preserve"> fraction</w:t>
+      </w:r>
+      <w:r>
+        <w:t>)</w:t>
+      </w:r>
+      <w:r>
+        <w:t xml:space="preserve">. </w:t>
+      </w:r>
+    </w:p>
+    <w:p>
+      <w:pPr>
+        <w:rPr>
+          <w:bCs/>
+        </w:rPr>
+      </w:pPr>
+      <w:r>
+        <w:t>I</w:t>
+      </w:r>
+      <w:r>
+        <w:t xml:space="preserve">ncrease of </w:t>
+      </w:r>
+      <w:r>
+        <w:t>light independent reaction</w:t>
+      </w:r>
+      <w:r>
+        <w:t xml:space="preserve"> protein </w:t>
+      </w:r>
+      <w:r>
+        <w:t xml:space="preserve">toward </w:t>
+      </w:r>
+      <w:r>
+        <w:t xml:space="preserve">low temperatures </w:t>
+      </w:r>
+      <w:r>
+        <w:t xml:space="preserve">was </w:t>
+      </w:r>
+      <w:del w:id="79" w:author="James Lawson" w:date="2018-04-24T10:56:00Z">
+        <w:r>
+          <w:delText>a</w:delText>
+        </w:r>
+        <w:commentRangeStart w:id="80"/>
+        <w:commentRangeStart w:id="81"/>
+        <w:r>
+          <w:delText xml:space="preserve">bout </w:delText>
+        </w:r>
+        <w:r>
+          <w:delText>50</w:delText>
+        </w:r>
+      </w:del>
+      <w:ins w:id="82" w:author="James Lawson" w:date="2018-04-24T10:56:00Z">
+        <w:r>
+          <w:t>46</w:t>
+        </w:r>
+      </w:ins>
+      <w:r>
+        <w:t xml:space="preserve">% over </w:t>
+      </w:r>
+      <w:del w:id="83" w:author="James Lawson" w:date="2018-04-24T10:56:00Z">
+        <w:r>
+          <w:delText xml:space="preserve">20 </w:delText>
+        </w:r>
+      </w:del>
+      <w:ins w:id="84" w:author="James Lawson" w:date="2018-04-24T10:56:00Z">
+        <w:r>
+          <w:t xml:space="preserve">22 </w:t>
+        </w:r>
+      </w:ins>
+      <w:r>
+        <w:t xml:space="preserve">C, increase toward dry environments was </w:t>
+      </w:r>
+      <w:r>
+        <w:t xml:space="preserve">somewhat </w:t>
+      </w:r>
+      <w:r>
+        <w:t>smaller</w:t>
+      </w:r>
+      <w:r>
+        <w:t xml:space="preserve">, </w:t>
+      </w:r>
+      <w:del w:id="85" w:author="James Lawson" w:date="2018-04-24T11:00:00Z">
+        <w:r>
+          <w:delText>20</w:delText>
+        </w:r>
+      </w:del>
+      <w:ins w:id="86" w:author="James Lawson" w:date="2018-04-24T11:00:00Z">
+        <w:r>
+          <w:t>37</w:t>
+        </w:r>
+      </w:ins>
+      <w:r>
+        <w:t>% over 4-fold range</w:t>
+      </w:r>
+      <w:commentRangeEnd w:id="80"/>
+      <w:r>
+        <w:rPr>
+          <w:rStyle w:val="CommentReference"/>
+        </w:rPr>
+        <w:commentReference w:id="80"/>
+      </w:r>
+      <w:commentRangeEnd w:id="81"/>
+      <w:r>
+        <w:rPr>
+          <w:rStyle w:val="CommentReference"/>
+        </w:rPr>
+        <w:commentReference w:id="81"/>
+      </w:r>
+      <w:r>
+        <w:t xml:space="preserve"> of precipitation. </w:t>
+      </w:r>
+      <w:r>
+        <w:t xml:space="preserve">For </w:t>
+      </w:r>
+      <w:ins w:id="87" w:author="James Lawson" w:date="2018-04-24T11:03:00Z">
+        <w:r>
+          <w:t xml:space="preserve">protein </w:t>
+        </w:r>
+      </w:ins>
+      <w:r>
+        <w:t xml:space="preserve">amounts per leaf area, temperature and precipitation effects </w:t>
+      </w:r>
+      <w:r>
+        <w:t xml:space="preserve">were </w:t>
+      </w:r>
+      <w:r>
+        <w:t xml:space="preserve">simply </w:t>
+      </w:r>
+      <w:r>
+        <w:t xml:space="preserve">additive </w:t>
+      </w:r>
+      <w:commentRangeStart w:id="88"/>
+      <w:commentRangeStart w:id="89"/>
+      <w:r>
+        <w:t xml:space="preserve">(Fig </w:t>
+      </w:r>
+      <w:proofErr w:type="spellStart"/>
+      <w:r>
+        <w:t>X</w:t>
+      </w:r>
+      <w:r>
+        <w:t>a</w:t>
+      </w:r>
+      <w:proofErr w:type="spellEnd"/>
+      <w:r>
+        <w:t>, b</w:t>
+      </w:r>
+      <w:r>
+        <w:t>)</w:t>
+      </w:r>
+      <w:commentRangeEnd w:id="88"/>
+      <w:r>
+        <w:rPr>
+          <w:rStyle w:val="CommentReference"/>
+        </w:rPr>
+        <w:commentReference w:id="88"/>
+      </w:r>
+      <w:r>
+        <w:t>.</w:t>
+      </w:r>
+      <w:commentRangeEnd w:id="89"/>
+      <w:r>
+        <w:rPr>
+          <w:rStyle w:val="CommentReference"/>
+        </w:rPr>
+        <w:commentReference w:id="89"/>
+      </w:r>
+      <w:r>
+        <w:t xml:space="preserve"> </w:t>
+      </w:r>
+      <w:r>
+        <w:t xml:space="preserve"> </w:t>
+      </w:r>
+      <w:r>
+        <w:t>Beginning from the high-temp high-</w:t>
+      </w:r>
+      <w:proofErr w:type="spellStart"/>
+      <w:r>
+        <w:t>precip</w:t>
+      </w:r>
+      <w:proofErr w:type="spellEnd"/>
+      <w:r>
+        <w:t xml:space="preserve"> </w:t>
+      </w:r>
+      <w:r>
+        <w:t xml:space="preserve">(upper right) </w:t>
+      </w:r>
+      <w:r>
+        <w:t>corner in Fig X, i</w:t>
+      </w:r>
+      <w:r>
+        <w:t xml:space="preserve">ncreases in protein per leaf area toward lower temp and lower </w:t>
+      </w:r>
+      <w:proofErr w:type="spellStart"/>
+      <w:r>
+        <w:t>precip</w:t>
+      </w:r>
+      <w:proofErr w:type="spellEnd"/>
+      <w:r>
+        <w:t xml:space="preserve"> came about because of strong</w:t>
+      </w:r>
+      <w:r>
+        <w:t xml:space="preserve"> increases in leaf mass per area </w:t>
+      </w:r>
+      <w:r>
+        <w:t xml:space="preserve">in both those dimensions </w:t>
+      </w:r>
+      <w:r>
+        <w:t xml:space="preserve">(Fig </w:t>
+      </w:r>
+      <w:proofErr w:type="spellStart"/>
+      <w:r>
+        <w:t>Xe</w:t>
+      </w:r>
+      <w:proofErr w:type="spellEnd"/>
+      <w:r>
+        <w:t>, f</w:t>
+      </w:r>
+      <w:r>
+        <w:t>)</w:t>
+      </w:r>
+      <w:r>
+        <w:t xml:space="preserve">. </w:t>
+      </w:r>
+      <w:r>
+        <w:t>Concentrations</w:t>
+      </w:r>
+      <w:r>
+        <w:t xml:space="preserve"> per leaf mass </w:t>
+      </w:r>
+      <w:r>
+        <w:t xml:space="preserve">actually increased along both those dimensions </w:t>
+      </w:r>
+      <w:r>
+        <w:t>(</w:t>
+      </w:r>
+      <w:r>
+        <w:t xml:space="preserve">Fig </w:t>
+      </w:r>
+      <w:proofErr w:type="spellStart"/>
+      <w:r>
+        <w:t>Xc</w:t>
+      </w:r>
+      <w:proofErr w:type="spellEnd"/>
+      <w:r>
+        <w:t>, d), but this was outweighed by stronger increase</w:t>
+      </w:r>
+      <w:r>
+        <w:t>s</w:t>
+      </w:r>
+      <w:r>
+        <w:t xml:space="preserve"> in </w:t>
       </w:r>
       <w:r>
         <w:lastRenderedPageBreak/>
-        <w:t>conditions (</w:t>
+        <w:t xml:space="preserve">LMA. </w:t>
+      </w:r>
+      <w:commentRangeStart w:id="90"/>
+      <w:r>
+        <w:t xml:space="preserve">Across the diagonal from low temp high </w:t>
       </w:r>
       <w:proofErr w:type="spellStart"/>
       <w:r>
-        <w:t>Haxeltine</w:t>
+        <w:t>precip</w:t>
       </w:r>
       <w:proofErr w:type="spellEnd"/>
       <w:r>
-        <w:t xml:space="preserve"> &amp; Prentice 1996; Chen et al. 2009; Maire et al. 2012, </w:t>
+        <w:t xml:space="preserve"> to high temp </w:t>
+      </w:r>
+      <w:r>
+        <w:t xml:space="preserve">low </w:t>
       </w:r>
       <w:proofErr w:type="spellStart"/>
       <w:r>
-        <w:t>Niinemets</w:t>
+        <w:t>precip</w:t>
       </w:r>
       <w:proofErr w:type="spellEnd"/>
       <w:r>
-        <w:t xml:space="preserve"> &amp; </w:t>
+        <w:t xml:space="preserve"> </w:t>
+      </w:r>
+      <w:r>
+        <w:t xml:space="preserve">(upper left to lower right in Fig X) protein amounts per area were unchanging, but </w:t>
+      </w:r>
+      <w:r>
+        <w:t>the two contributors LMA and protein</w:t>
+      </w:r>
+      <w:r>
+        <w:t xml:space="preserve"> per mass were more complicated</w:t>
+      </w:r>
+      <w:r>
+        <w:t>, with protein per mass lower at the extremes and intermediate in the centre, LMA higher at the extremes and intermediate in the centre.</w:t>
+      </w:r>
+      <w:r>
+        <w:rPr>
+          <w:highlight w:val="yellow"/>
+        </w:rPr>
+        <w:t xml:space="preserve"> </w:t>
+      </w:r>
+      <w:commentRangeEnd w:id="90"/>
+      <w:r>
+        <w:rPr>
+          <w:rStyle w:val="CommentReference"/>
+        </w:rPr>
+        <w:commentReference w:id="90"/>
+      </w:r>
+    </w:p>
+    <w:p>
+      <w:pPr>
+        <w:rPr>
+          <w:bCs/>
+        </w:rPr>
+      </w:pPr>
+      <w:r>
+        <w:rPr>
+          <w:bCs/>
+        </w:rPr>
+        <w:t>T</w:t>
+      </w:r>
+      <w:r>
+        <w:rPr>
+          <w:bCs/>
+        </w:rPr>
+        <w:t xml:space="preserve">he major working hypotheses </w:t>
+      </w:r>
+      <w:r>
+        <w:rPr>
+          <w:bCs/>
+        </w:rPr>
+        <w:t>invoked</w:t>
+      </w:r>
+      <w:r>
+        <w:rPr>
+          <w:bCs/>
+        </w:rPr>
+        <w:t xml:space="preserve"> here</w:t>
+      </w:r>
+      <w:r>
+        <w:rPr>
+          <w:bCs/>
+        </w:rPr>
+        <w:t xml:space="preserve"> – coordination theory for the shift in ratio of light reaction to carboxylation with irradiance; least-cost theory for the increased carboxylation per leaf area in drier environments; and overall increase in total protein toward lower temperatures –</w:t>
+      </w:r>
+      <w:r>
+        <w:rPr>
+          <w:bCs/>
+        </w:rPr>
+        <w:t xml:space="preserve"> </w:t>
+      </w:r>
+      <w:r>
+        <w:rPr>
+          <w:bCs/>
+        </w:rPr>
+        <w:t xml:space="preserve">make predictions </w:t>
+      </w:r>
+      <w:r>
+        <w:rPr>
+          <w:bCs/>
+        </w:rPr>
+        <w:t xml:space="preserve">across the continent’s </w:t>
       </w:r>
       <w:proofErr w:type="spellStart"/>
       <w:r>
-        <w:t>Tenhuenen</w:t>
+        <w:rPr>
+          <w:bCs/>
+        </w:rPr>
+        <w:t>bioclimate</w:t>
       </w:r>
       <w:proofErr w:type="spellEnd"/>
       <w:r>
-        <w:t xml:space="preserve"> 1997). </w:t>
-      </w:r>
-      <w:r>
-        <w:t>This is known as the coordination hypothesis (</w:t>
-      </w:r>
-      <w:r>
-        <w:t>Maire et al. 2012</w:t>
-      </w:r>
-      <w:r>
-        <w:t xml:space="preserve">). </w:t>
-      </w:r>
-    </w:p>
-    <w:p>
-      <w:pPr>
-        <w:rPr>
-          <w:b/>
-        </w:rPr>
-      </w:pPr>
-      <w:r>
-        <w:rPr>
-          <w:u w:val="single"/>
-        </w:rPr>
-        <w:t xml:space="preserve">Both </w:t>
-      </w:r>
-      <w:r>
-        <w:rPr>
-          <w:u w:val="single"/>
-        </w:rPr>
-        <w:t xml:space="preserve">light capture proteins and light-independent reaction </w:t>
-      </w:r>
-      <w:r>
-        <w:rPr>
-          <w:u w:val="single"/>
-        </w:rPr>
-        <w:t>proteins</w:t>
-      </w:r>
-      <w:r>
-        <w:rPr>
-          <w:u w:val="single"/>
-        </w:rPr>
-        <w:t xml:space="preserve"> </w:t>
-      </w:r>
-      <w:r>
-        <w:rPr>
-          <w:u w:val="single"/>
-        </w:rPr>
-        <w:t>per leaf area increased</w:t>
-      </w:r>
-      <w:r>
-        <w:rPr>
-          <w:u w:val="single"/>
-        </w:rPr>
-        <w:t xml:space="preserve"> notably </w:t>
-      </w:r>
-      <w:r>
-        <w:rPr>
-          <w:u w:val="single"/>
-        </w:rPr>
-        <w:t xml:space="preserve">towards lower mean annual temperature </w:t>
-      </w:r>
-      <w:r>
-        <w:rPr>
-          <w:u w:val="single"/>
-        </w:rPr>
-        <w:t>(stat, Fig. 3b-</w:t>
-      </w:r>
-      <w:r>
-        <w:rPr>
-          <w:u w:val="single"/>
-        </w:rPr>
-        <w:t>I, stat Fig XX % blah</w:t>
-      </w:r>
-      <w:r>
-        <w:rPr>
-          <w:u w:val="single"/>
-        </w:rPr>
-        <w:t>)</w:t>
-      </w:r>
-      <w:r>
-        <w:rPr>
-          <w:u w:val="single"/>
+        <w:rPr>
+          <w:bCs/>
+        </w:rPr>
+        <w:t xml:space="preserve"> space </w:t>
+      </w:r>
+      <w:r>
+        <w:rPr>
+          <w:bCs/>
+        </w:rPr>
+        <w:t xml:space="preserve">about </w:t>
+      </w:r>
+      <w:r>
+        <w:rPr>
+          <w:bCs/>
+        </w:rPr>
+        <w:t>protein amounts relative to each other or per leaf area</w:t>
+      </w:r>
+      <w:r>
+        <w:rPr>
+          <w:bCs/>
+        </w:rPr>
+        <w:t>,</w:t>
+      </w:r>
+      <w:r>
+        <w:rPr>
+          <w:bCs/>
+        </w:rPr>
+        <w:t xml:space="preserve"> rather than per leaf mass. </w:t>
+      </w:r>
+      <w:r>
+        <w:rPr>
+          <w:bCs/>
+        </w:rPr>
+        <w:t>These working hypotheses are supported by the patterns observed.</w:t>
+      </w:r>
+    </w:p>
+    <w:p>
+      <w:r>
+        <w:rPr>
+          <w:bCs/>
+        </w:rPr>
+        <w:t xml:space="preserve">Although this report has focused on major protein categories, the proteomic methods </w:t>
+      </w:r>
+      <w:r>
+        <w:rPr>
+          <w:bCs/>
+        </w:rPr>
+        <w:t>assembled</w:t>
+      </w:r>
+      <w:r>
+        <w:rPr>
+          <w:bCs/>
+        </w:rPr>
+        <w:t xml:space="preserve"> here </w:t>
+      </w:r>
+      <w:r>
+        <w:rPr>
+          <w:bCs/>
+        </w:rPr>
+        <w:t xml:space="preserve">[for the first time?] also quantify </w:t>
+      </w:r>
+      <w:r>
+        <w:rPr>
+          <w:bCs/>
+        </w:rPr>
+        <w:t xml:space="preserve">more than </w:t>
+      </w:r>
+      <w:commentRangeStart w:id="91"/>
+      <w:r>
+        <w:rPr>
+          <w:bCs/>
+        </w:rPr>
+        <w:t xml:space="preserve">2000 </w:t>
+      </w:r>
+      <w:commentRangeEnd w:id="91"/>
+      <w:r>
+        <w:rPr>
+          <w:rStyle w:val="CommentReference"/>
+        </w:rPr>
+        <w:commentReference w:id="91"/>
+      </w:r>
+      <w:r>
+        <w:rPr>
+          <w:bCs/>
+        </w:rPr>
+        <w:t>individual proteins</w:t>
+      </w:r>
+      <w:r>
+        <w:rPr>
+          <w:bCs/>
         </w:rPr>
         <w:t xml:space="preserve">. </w:t>
       </w:r>
-      <w:r>
-        <w:rPr>
-          <w:u w:val="single"/>
-        </w:rPr>
-        <w:t xml:space="preserve">Their fractional contributions to total protein did not change along </w:t>
-      </w:r>
-      <w:r>
-        <w:rPr>
-          <w:u w:val="single"/>
-        </w:rPr>
-        <w:t>temperature gradients (Fig stat %).</w:t>
-      </w:r>
-      <w:r>
-        <w:rPr>
-          <w:u w:val="single"/>
-        </w:rPr>
-        <w:t xml:space="preserve"> </w:t>
-      </w:r>
-      <w:r>
-        <w:t xml:space="preserve">Increased </w:t>
-      </w:r>
-      <w:r>
-        <w:t xml:space="preserve">protein content </w:t>
-      </w:r>
-      <w:r>
-        <w:t xml:space="preserve">toward lower temperatures is thought </w:t>
-      </w:r>
-      <w:r>
-        <w:t xml:space="preserve">to compensate for </w:t>
-      </w:r>
-      <w:r>
-        <w:t>s</w:t>
-      </w:r>
-      <w:r>
-        <w:t xml:space="preserve">lower enzyme </w:t>
-      </w:r>
-      <w:commentRangeStart w:id="68"/>
-      <w:commentRangeStart w:id="69"/>
-      <w:r>
-        <w:t>activity (</w:t>
-      </w:r>
-      <w:r>
-        <w:rPr>
-          <w:highlight w:val="yellow"/>
-        </w:rPr>
-        <w:t xml:space="preserve">Raven &amp; </w:t>
+      <w:commentRangeStart w:id="92"/>
+      <w:r>
+        <w:rPr>
+          <w:bCs/>
+        </w:rPr>
+        <w:t xml:space="preserve">For example in the correlation </w:t>
       </w:r>
       <w:proofErr w:type="spellStart"/>
       <w:r>
         <w:rPr>
-          <w:highlight w:val="yellow"/>
-        </w:rPr>
-        <w:t>Geider</w:t>
+          <w:bCs/>
+        </w:rPr>
+        <w:t>heat</w:t>
+      </w:r>
+      <w:r>
+        <w:rPr>
+          <w:bCs/>
+        </w:rPr>
+        <w:t>map</w:t>
       </w:r>
       <w:proofErr w:type="spellEnd"/>
-      <w:r>
-        <w:rPr>
-          <w:highlight w:val="yellow"/>
-        </w:rPr>
-        <w:t xml:space="preserve"> 1988</w:t>
-      </w:r>
-      <w:r>
-        <w:t xml:space="preserve">). This effect has been observed for Rubisco in a number of studies (summarised by </w:t>
-      </w:r>
-      <w:proofErr w:type="spellStart"/>
-      <w:r>
-        <w:t>Hikosaka</w:t>
-      </w:r>
-      <w:proofErr w:type="spellEnd"/>
-      <w:r>
-        <w:t xml:space="preserve"> et al 2006).</w:t>
-      </w:r>
-      <w:commentRangeEnd w:id="68"/>
-      <w:r>
-        <w:rPr>
-          <w:rStyle w:val="CommentReference"/>
-        </w:rPr>
-        <w:commentReference w:id="68"/>
-      </w:r>
-      <w:commentRangeEnd w:id="69"/>
-      <w:r>
-        <w:rPr>
-          <w:rStyle w:val="CommentReference"/>
-        </w:rPr>
-        <w:commentReference w:id="69"/>
-      </w:r>
-      <w:r>
-        <w:t xml:space="preserve"> </w:t>
-      </w:r>
-    </w:p>
-    <w:p>
-      <w:r>
-        <w:t>Light capture</w:t>
-      </w:r>
-      <w:r>
-        <w:t xml:space="preserve"> protein per leaf area </w:t>
-      </w:r>
-      <w:r>
-        <w:t>increased with lower</w:t>
-      </w:r>
-      <w:r>
-        <w:t xml:space="preserve"> irradiance (Fig. 3b-v, X% per Y irradiance; Fig 3blah stat). </w:t>
-      </w:r>
-      <w:r>
-        <w:t>Differences in irradiance arose from three sources (</w:t>
-      </w:r>
-      <w:r>
-        <w:t>detail in</w:t>
-      </w:r>
-      <w:r>
-        <w:t xml:space="preserve"> Methods). Some sites received more year-round sunlight than others. Individual shoots were in more or less shaded positions, estimated by fish-eye canopy photographs plus software. Along the length of each shoot, older leaves tended to be more shaded. </w:t>
-      </w:r>
-      <w:r>
-        <w:t>Light-independent reaction</w:t>
-      </w:r>
-      <w:r>
-        <w:t xml:space="preserve"> protein per leaf area </w:t>
-      </w:r>
-      <w:r>
-        <w:t>did not change systematically</w:t>
-      </w:r>
-      <w:r>
-        <w:t xml:space="preserve"> with </w:t>
-      </w:r>
-      <w:r>
-        <w:t>irradiance</w:t>
-      </w:r>
-      <w:r>
-        <w:t xml:space="preserve">, </w:t>
-      </w:r>
-      <w:r>
-        <w:t xml:space="preserve">and consequently </w:t>
-      </w:r>
-      <w:r>
-        <w:t>light capture</w:t>
-      </w:r>
-      <w:r>
-        <w:t xml:space="preserve"> contributed a larger fraction and </w:t>
-      </w:r>
-      <w:r>
-        <w:t>light-independent reactions</w:t>
-      </w:r>
-      <w:r>
-        <w:t xml:space="preserve"> </w:t>
-      </w:r>
-      <w:r>
-        <w:t xml:space="preserve">a smaller fraction of protein at lower irradiance </w:t>
-      </w:r>
-      <w:r>
-        <w:t>(Fig, %, stat)</w:t>
-      </w:r>
-      <w:r>
-        <w:t xml:space="preserve">. </w:t>
-      </w:r>
-      <w:r>
-        <w:t>A higher ratio of light-</w:t>
-      </w:r>
-      <w:r>
-        <w:t xml:space="preserve">capture </w:t>
-      </w:r>
-      <w:r>
-        <w:t xml:space="preserve">to carboxylation apparatus under lower light is what is expected under the coordination hypothesis </w:t>
-      </w:r>
-      <w:commentRangeStart w:id="70"/>
-      <w:r>
-        <w:t>(</w:t>
-      </w:r>
-      <w:proofErr w:type="spellStart"/>
-      <w:r>
-        <w:t>Niinemets</w:t>
-      </w:r>
-      <w:proofErr w:type="spellEnd"/>
-      <w:r>
-        <w:t xml:space="preserve"> 2007) (Farquhar et al. 1980). </w:t>
-      </w:r>
-      <w:commentRangeEnd w:id="70"/>
-      <w:r>
-        <w:rPr>
-          <w:rStyle w:val="CommentReference"/>
-        </w:rPr>
-        <w:commentReference w:id="70"/>
-      </w:r>
-    </w:p>
-    <w:p>
-      <w:r>
-        <w:t>Light-independent reaction</w:t>
-      </w:r>
-      <w:r>
-        <w:t xml:space="preserve"> proteins per leaf area increased </w:t>
-      </w:r>
-      <w:r>
-        <w:t>towards drier sites</w:t>
-      </w:r>
-      <w:r>
-        <w:t xml:space="preserve"> </w:t>
-      </w:r>
-      <w:r>
-        <w:rPr>
-          <w:u w:val="single"/>
-        </w:rPr>
-        <w:t>(Fig x stat %)</w:t>
-      </w:r>
-      <w:r>
-        <w:t xml:space="preserve">. </w:t>
-      </w:r>
-      <w:r>
-        <w:t xml:space="preserve">This was expected on the basis </w:t>
-      </w:r>
-      <w:r>
-        <w:t xml:space="preserve">that species operating in drier atmospheres typically draw down leaf-internal CO2 more strongly, and this offsets what would otherwise be an increase in water expenditure via the stomata for a given rate of CO2 assimilation. This </w:t>
-      </w:r>
-      <w:r>
-        <w:rPr>
-          <w:rFonts w:ascii="Helvetica" w:eastAsia="Helvetica" w:hAnsi="Helvetica" w:cs="Helvetica"/>
-        </w:rPr>
-        <w:t>“</w:t>
-      </w:r>
-      <w:r>
-        <w:t>least-cost</w:t>
-      </w:r>
-      <w:r>
-        <w:rPr>
-          <w:rFonts w:ascii="Helvetica" w:eastAsia="Helvetica" w:hAnsi="Helvetica" w:cs="Helvetica"/>
-        </w:rPr>
-        <w:t>”</w:t>
-      </w:r>
-      <w:r>
-        <w:t xml:space="preserve"> interpretation of how nitrogen and water are combined as inputs to the photosynthetic process</w:t>
-      </w:r>
-      <w:r>
-        <w:t xml:space="preserve"> </w:t>
-      </w:r>
-      <w:r>
-        <w:t>(Wright et al. 2001a</w:t>
-      </w:r>
-      <w:proofErr w:type="gramStart"/>
-      <w:r>
-        <w:t>,b</w:t>
-      </w:r>
-      <w:proofErr w:type="gramEnd"/>
-      <w:r>
-        <w:t xml:space="preserve">, </w:t>
-      </w:r>
-      <w:proofErr w:type="spellStart"/>
-      <w:r>
-        <w:t>Scalon</w:t>
-      </w:r>
-      <w:proofErr w:type="spellEnd"/>
-      <w:r>
-        <w:t xml:space="preserve"> &amp; Wright 2017)</w:t>
-      </w:r>
-      <w:r>
-        <w:t xml:space="preserve"> has previously been </w:t>
-      </w:r>
-      <w:r>
-        <w:t>supported</w:t>
-      </w:r>
-      <w:r>
-        <w:t xml:space="preserve"> via measurements of leaf-internal CO2 and of leaf total nitrogen (refs), but not by measurement of the specific proteins involved</w:t>
-      </w:r>
-      <w:r>
-        <w:t xml:space="preserve">. </w:t>
-      </w:r>
-    </w:p>
-    <w:p>
-      <w:commentRangeStart w:id="71"/>
-      <w:r>
-        <w:t xml:space="preserve">Increasing </w:t>
-      </w:r>
-      <w:r>
-        <w:t>light independent reaction protein</w:t>
-      </w:r>
-      <w:r>
-        <w:t xml:space="preserve"> per area mainly took the form of increasing leaf mass per area (</w:t>
-      </w:r>
-      <w:r>
-        <w:t>Fig. 3c-i</w:t>
-      </w:r>
-      <w:r>
-        <w:t xml:space="preserve">), in other words there tended to be more mesophyll tissue under each unit of </w:t>
-      </w:r>
-      <w:r>
-        <w:t xml:space="preserve">leaf area. Correspondingly, </w:t>
-      </w:r>
-      <w:r>
-        <w:t>light independent reaction</w:t>
-      </w:r>
-      <w:r>
-        <w:t xml:space="preserve"> </w:t>
-      </w:r>
-      <w:r>
-        <w:t xml:space="preserve">cycle proteins did not increase as a fraction of total protein (Fig 3b-iii). This contrasts with the </w:t>
-      </w:r>
-      <w:r>
-        <w:t xml:space="preserve">outcome in relation to </w:t>
-      </w:r>
-      <w:r>
-        <w:t>irradiance</w:t>
-      </w:r>
-      <w:r>
-        <w:t xml:space="preserve">, where the ratio of </w:t>
-      </w:r>
-      <w:r>
-        <w:t>light independent reaction</w:t>
-      </w:r>
-      <w:r>
-        <w:t xml:space="preserve"> to </w:t>
-      </w:r>
-      <w:r>
-        <w:t>light capture</w:t>
-      </w:r>
-      <w:r>
-        <w:t xml:space="preserve"> adjusted</w:t>
-      </w:r>
-      <w:r>
-        <w:t>,</w:t>
-      </w:r>
-      <w:r>
-        <w:t xml:space="preserve"> as expected from the coordination hypothesis. </w:t>
-      </w:r>
-      <w:commentRangeEnd w:id="71"/>
-      <w:r>
-        <w:rPr>
-          <w:rStyle w:val="CommentReference"/>
-        </w:rPr>
-        <w:commentReference w:id="71"/>
-      </w:r>
-    </w:p>
-    <w:p>
-      <w:r>
-        <w:t>The</w:t>
-      </w:r>
-      <w:r>
-        <w:t xml:space="preserve"> substantial </w:t>
-      </w:r>
-      <w:r>
-        <w:t xml:space="preserve">scatter </w:t>
-      </w:r>
-      <w:r>
-        <w:t>in</w:t>
-      </w:r>
-      <w:r>
-        <w:t xml:space="preserve"> the </w:t>
-      </w:r>
-      <w:r>
-        <w:t>light independent reaction</w:t>
-      </w:r>
-      <w:r>
-        <w:t xml:space="preserve"> </w:t>
-      </w:r>
-      <w:r>
-        <w:rPr>
-          <w:rFonts w:ascii="Helvetica" w:eastAsia="Helvetica" w:hAnsi="Helvetica" w:cs="Helvetica"/>
-        </w:rPr>
-        <w:t>– LMA relationship indicat</w:t>
-      </w:r>
-      <w:r>
-        <w:t>e</w:t>
-      </w:r>
-      <w:r>
-        <w:t>d</w:t>
-      </w:r>
-      <w:r>
-        <w:t xml:space="preserve"> that LMA respond</w:t>
-      </w:r>
-      <w:r>
-        <w:t>ed</w:t>
-      </w:r>
-      <w:r>
-        <w:t xml:space="preserve"> </w:t>
-      </w:r>
-      <w:r>
-        <w:t>to</w:t>
-      </w:r>
-      <w:r>
-        <w:t xml:space="preserve"> </w:t>
-      </w:r>
-      <w:r>
-        <w:t xml:space="preserve">other </w:t>
-      </w:r>
-      <w:r>
-        <w:t xml:space="preserve">requirements </w:t>
-      </w:r>
-      <w:r>
-        <w:t>in addition to carboxylation</w:t>
-      </w:r>
-      <w:r>
-        <w:t xml:space="preserve"> capacity</w:t>
-      </w:r>
-      <w:r>
-        <w:t>.</w:t>
-      </w:r>
-      <w:r>
-        <w:t xml:space="preserve"> </w:t>
-      </w:r>
-      <w:r>
-        <w:t>Light reaction</w:t>
-      </w:r>
-      <w:r>
-        <w:t xml:space="preserve"> proteins per area did not increase with</w:t>
-      </w:r>
-      <w:r>
-        <w:t xml:space="preserve"> LMA (Fig. 3c-ii), and </w:t>
-      </w:r>
-      <w:r>
-        <w:t xml:space="preserve">were more weakly correlated than </w:t>
-      </w:r>
-      <w:r>
-        <w:t>light independent reaction</w:t>
-      </w:r>
-      <w:r>
-        <w:t xml:space="preserve"> with total protein (R2). Correspondingly, light reaction as a fraction of total protein </w:t>
-      </w:r>
-      <w:r>
-        <w:t xml:space="preserve">varied widely </w:t>
-      </w:r>
-      <w:r>
-        <w:t>(0.09-0.23, 2.6-fold</w:t>
-      </w:r>
-      <w:r>
-        <w:t xml:space="preserve">, versus </w:t>
-      </w:r>
-      <w:r>
-        <w:t xml:space="preserve">0.30-0.39 and 1.3-fold for </w:t>
-      </w:r>
-      <w:r>
-        <w:t>light independent reaction</w:t>
-      </w:r>
-      <w:r>
-        <w:t xml:space="preserve"> fraction</w:t>
-      </w:r>
-      <w:r>
-        <w:t>)</w:t>
-      </w:r>
-      <w:r>
-        <w:t xml:space="preserve">. </w:t>
-      </w:r>
-    </w:p>
-    <w:p>
-      <w:pPr>
-        <w:rPr>
-          <w:bCs/>
-        </w:rPr>
-      </w:pPr>
-      <w:r>
-        <w:t>I</w:t>
-      </w:r>
-      <w:r>
-        <w:t xml:space="preserve">ncrease of </w:t>
-      </w:r>
-      <w:r>
-        <w:t>light independent reaction</w:t>
-      </w:r>
-      <w:r>
-        <w:t xml:space="preserve"> protein </w:t>
-      </w:r>
-      <w:r>
-        <w:t xml:space="preserve">toward </w:t>
-      </w:r>
-      <w:r>
-        <w:t xml:space="preserve">low temperatures </w:t>
-      </w:r>
-      <w:r>
-        <w:t xml:space="preserve">was </w:t>
-      </w:r>
-      <w:del w:id="72" w:author="James Lawson" w:date="2018-04-24T10:56:00Z">
-        <w:r>
-          <w:delText>a</w:delText>
-        </w:r>
-        <w:commentRangeStart w:id="73"/>
-        <w:commentRangeStart w:id="74"/>
-        <w:r>
-          <w:delText xml:space="preserve">bout </w:delText>
-        </w:r>
-        <w:r>
-          <w:delText>50</w:delText>
-        </w:r>
-      </w:del>
-      <w:ins w:id="75" w:author="James Lawson" w:date="2018-04-24T10:56:00Z">
-        <w:r>
-          <w:t>46</w:t>
-        </w:r>
-      </w:ins>
-      <w:r>
-        <w:t xml:space="preserve">% over </w:t>
-      </w:r>
-      <w:del w:id="76" w:author="James Lawson" w:date="2018-04-24T10:56:00Z">
-        <w:r>
-          <w:delText xml:space="preserve">20 </w:delText>
-        </w:r>
-      </w:del>
-      <w:ins w:id="77" w:author="James Lawson" w:date="2018-04-24T10:56:00Z">
-        <w:r>
-          <w:t>2</w:t>
-        </w:r>
-        <w:r>
-          <w:t>2</w:t>
-        </w:r>
-        <w:r>
-          <w:t xml:space="preserve"> </w:t>
-        </w:r>
-      </w:ins>
-      <w:r>
-        <w:t xml:space="preserve">C, increase toward dry environments was </w:t>
-      </w:r>
-      <w:r>
-        <w:t xml:space="preserve">somewhat </w:t>
-      </w:r>
-      <w:r>
-        <w:t>smaller</w:t>
-      </w:r>
-      <w:r>
-        <w:t xml:space="preserve">, </w:t>
-      </w:r>
-      <w:del w:id="78" w:author="James Lawson" w:date="2018-04-24T11:00:00Z">
-        <w:r>
-          <w:delText>20</w:delText>
-        </w:r>
-      </w:del>
-      <w:ins w:id="79" w:author="James Lawson" w:date="2018-04-24T11:00:00Z">
-        <w:r>
-          <w:t>37</w:t>
-        </w:r>
-      </w:ins>
-      <w:r>
-        <w:t>% over 4-fold range</w:t>
-      </w:r>
-      <w:commentRangeEnd w:id="73"/>
-      <w:r>
-        <w:rPr>
-          <w:rStyle w:val="CommentReference"/>
-        </w:rPr>
-        <w:commentReference w:id="73"/>
-      </w:r>
-      <w:commentRangeEnd w:id="74"/>
-      <w:r>
-        <w:rPr>
-          <w:rStyle w:val="CommentReference"/>
-        </w:rPr>
-        <w:commentReference w:id="74"/>
-      </w:r>
-      <w:r>
-        <w:t xml:space="preserve"> of precipitation. </w:t>
-      </w:r>
-      <w:r>
-        <w:t xml:space="preserve">For </w:t>
-      </w:r>
-      <w:ins w:id="80" w:author="James Lawson" w:date="2018-04-24T11:03:00Z">
-        <w:r>
-          <w:t xml:space="preserve">protein </w:t>
-        </w:r>
-      </w:ins>
-      <w:r>
-        <w:t xml:space="preserve">amounts per leaf area, temperature and precipitation effects </w:t>
-      </w:r>
-      <w:r>
-        <w:t xml:space="preserve">were </w:t>
-      </w:r>
-      <w:r>
-        <w:t xml:space="preserve">simply </w:t>
-      </w:r>
-      <w:r>
-        <w:t xml:space="preserve">additive </w:t>
-      </w:r>
-      <w:commentRangeStart w:id="81"/>
-      <w:commentRangeStart w:id="82"/>
-      <w:r>
-        <w:t xml:space="preserve">(Fig </w:t>
-      </w:r>
-      <w:proofErr w:type="spellStart"/>
-      <w:r>
-        <w:t>X</w:t>
-      </w:r>
-      <w:r>
-        <w:t>a</w:t>
-      </w:r>
-      <w:proofErr w:type="spellEnd"/>
-      <w:r>
-        <w:t>, b</w:t>
-      </w:r>
-      <w:r>
-        <w:t>)</w:t>
-      </w:r>
-      <w:commentRangeEnd w:id="81"/>
-      <w:r>
-        <w:rPr>
-          <w:rStyle w:val="CommentReference"/>
-        </w:rPr>
-        <w:commentReference w:id="81"/>
-      </w:r>
-      <w:r>
-        <w:t>.</w:t>
-      </w:r>
-      <w:commentRangeEnd w:id="82"/>
-      <w:r>
-        <w:rPr>
-          <w:rStyle w:val="CommentReference"/>
-        </w:rPr>
-        <w:commentReference w:id="82"/>
-      </w:r>
-      <w:r>
-        <w:t xml:space="preserve"> </w:t>
-      </w:r>
-      <w:r>
-        <w:t xml:space="preserve"> </w:t>
-      </w:r>
-      <w:r>
-        <w:t>Beginning from the high-temp high-</w:t>
-      </w:r>
-      <w:proofErr w:type="spellStart"/>
-      <w:r>
-        <w:t>precip</w:t>
-      </w:r>
-      <w:proofErr w:type="spellEnd"/>
-      <w:r>
-        <w:t xml:space="preserve"> </w:t>
-      </w:r>
-      <w:r>
-        <w:t xml:space="preserve">(upper right) </w:t>
-      </w:r>
-      <w:r>
-        <w:t>corner in Fig X, i</w:t>
-      </w:r>
-      <w:r>
-        <w:t xml:space="preserve">ncreases in protein per leaf area toward lower temp and lower </w:t>
-      </w:r>
-      <w:proofErr w:type="spellStart"/>
-      <w:r>
-        <w:t>precip</w:t>
-      </w:r>
-      <w:proofErr w:type="spellEnd"/>
-      <w:r>
-        <w:t xml:space="preserve"> came about because of strong</w:t>
-      </w:r>
-      <w:r>
-        <w:t xml:space="preserve"> increases in leaf mass per area </w:t>
-      </w:r>
-      <w:r>
-        <w:t xml:space="preserve">in both those dimensions </w:t>
-      </w:r>
-      <w:r>
-        <w:t xml:space="preserve">(Fig </w:t>
-      </w:r>
-      <w:proofErr w:type="spellStart"/>
-      <w:r>
-        <w:t>Xe</w:t>
-      </w:r>
-      <w:proofErr w:type="spellEnd"/>
-      <w:r>
-        <w:t>, f</w:t>
-      </w:r>
-      <w:r>
-        <w:t>)</w:t>
-      </w:r>
-      <w:r>
-        <w:t xml:space="preserve">. </w:t>
-      </w:r>
-      <w:r>
-        <w:t>Concentrations</w:t>
-      </w:r>
-      <w:r>
-        <w:t xml:space="preserve"> per leaf mass </w:t>
-      </w:r>
-      <w:r>
-        <w:t xml:space="preserve">actually increased along both those dimensions </w:t>
-      </w:r>
-      <w:r>
-        <w:t>(</w:t>
-      </w:r>
-      <w:r>
-        <w:t xml:space="preserve">Fig </w:t>
-      </w:r>
-      <w:proofErr w:type="spellStart"/>
-      <w:r>
-        <w:t>Xc</w:t>
-      </w:r>
-      <w:proofErr w:type="spellEnd"/>
-      <w:r>
-        <w:t>, d), but this was outweighed by stronger increase</w:t>
-      </w:r>
-      <w:r>
-        <w:t>s</w:t>
-      </w:r>
-      <w:r>
-        <w:t xml:space="preserve"> in LMA. </w:t>
-      </w:r>
-      <w:commentRangeStart w:id="83"/>
-      <w:r>
-        <w:t xml:space="preserve">Across the diagonal from low temp high </w:t>
-      </w:r>
-      <w:proofErr w:type="spellStart"/>
-      <w:r>
-        <w:t>precip</w:t>
-      </w:r>
-      <w:proofErr w:type="spellEnd"/>
-      <w:r>
-        <w:t xml:space="preserve"> to high temp </w:t>
-      </w:r>
-      <w:r>
-        <w:t xml:space="preserve">low </w:t>
-      </w:r>
-      <w:proofErr w:type="spellStart"/>
-      <w:r>
-        <w:t>precip</w:t>
-      </w:r>
-      <w:proofErr w:type="spellEnd"/>
-      <w:r>
-        <w:t xml:space="preserve"> </w:t>
-      </w:r>
-      <w:r>
-        <w:t xml:space="preserve">(upper left to lower right in Fig X) protein amounts per area were unchanging, but </w:t>
-      </w:r>
-      <w:r>
-        <w:t>the two contributors LMA and protein</w:t>
-      </w:r>
-      <w:r>
-        <w:t xml:space="preserve"> </w:t>
-      </w:r>
-      <w:r>
-        <w:lastRenderedPageBreak/>
-        <w:t>per mass were more complicated</w:t>
-      </w:r>
-      <w:r>
-        <w:t>, with protein per mass lower at the extremes and intermediate in the centre, LMA higher at the extremes and intermediate in the centre.</w:t>
-      </w:r>
-      <w:r>
-        <w:rPr>
-          <w:highlight w:val="yellow"/>
-        </w:rPr>
-        <w:t xml:space="preserve"> </w:t>
-      </w:r>
-      <w:commentRangeEnd w:id="83"/>
-      <w:r>
-        <w:rPr>
-          <w:rStyle w:val="CommentReference"/>
-        </w:rPr>
-        <w:commentReference w:id="83"/>
-      </w:r>
-    </w:p>
-    <w:p>
-      <w:pPr>
-        <w:rPr>
-          <w:bCs/>
-        </w:rPr>
-      </w:pPr>
-      <w:r>
-        <w:rPr>
-          <w:bCs/>
-        </w:rPr>
-        <w:t>T</w:t>
-      </w:r>
-      <w:r>
-        <w:rPr>
-          <w:bCs/>
-        </w:rPr>
-        <w:t xml:space="preserve">he major working hypotheses </w:t>
-      </w:r>
-      <w:r>
-        <w:rPr>
-          <w:bCs/>
-        </w:rPr>
-        <w:t>invoked</w:t>
-      </w:r>
-      <w:r>
-        <w:rPr>
-          <w:bCs/>
-        </w:rPr>
-        <w:t xml:space="preserve"> here</w:t>
-      </w:r>
-      <w:r>
-        <w:rPr>
-          <w:bCs/>
-        </w:rPr>
-        <w:t xml:space="preserve"> – coordination theory for the shift in ratio of light reaction to carboxylation with irradiance; least-cost theory for the increased carboxylation per leaf area in drier environments; and overall increase in total protein toward lower temperatures –</w:t>
-      </w:r>
-      <w:r>
-        <w:rPr>
-          <w:bCs/>
-        </w:rPr>
-        <w:t xml:space="preserve"> </w:t>
-      </w:r>
-      <w:r>
-        <w:rPr>
-          <w:bCs/>
-        </w:rPr>
-        <w:t xml:space="preserve">make predictions </w:t>
-      </w:r>
-      <w:r>
-        <w:rPr>
-          <w:bCs/>
-        </w:rPr>
-        <w:t xml:space="preserve">across the continent’s </w:t>
-      </w:r>
-      <w:proofErr w:type="spellStart"/>
-      <w:r>
-        <w:rPr>
-          <w:bCs/>
-        </w:rPr>
-        <w:t>bioclimate</w:t>
-      </w:r>
-      <w:proofErr w:type="spellEnd"/>
-      <w:r>
-        <w:rPr>
-          <w:bCs/>
-        </w:rPr>
-        <w:t xml:space="preserve"> space </w:t>
-      </w:r>
-      <w:r>
-        <w:rPr>
-          <w:bCs/>
-        </w:rPr>
-        <w:t xml:space="preserve">about </w:t>
-      </w:r>
-      <w:r>
-        <w:rPr>
-          <w:bCs/>
-        </w:rPr>
-        <w:t>protein amounts relative to each other or per leaf area</w:t>
-      </w:r>
-      <w:r>
-        <w:rPr>
-          <w:bCs/>
-        </w:rPr>
-        <w:t>,</w:t>
-      </w:r>
-      <w:r>
-        <w:rPr>
-          <w:bCs/>
-        </w:rPr>
-        <w:t xml:space="preserve"> rather than per leaf mass. </w:t>
-      </w:r>
-      <w:r>
-        <w:rPr>
-          <w:bCs/>
-        </w:rPr>
-        <w:t>These working hypotheses are supported by the patterns observed.</w:t>
-      </w:r>
-    </w:p>
-    <w:p>
-      <w:r>
-        <w:rPr>
-          <w:bCs/>
-        </w:rPr>
-        <w:t xml:space="preserve">Although this report has focused on major protein categories, the proteomic methods </w:t>
-      </w:r>
-      <w:r>
-        <w:rPr>
-          <w:bCs/>
-        </w:rPr>
-        <w:t>assembled</w:t>
-      </w:r>
-      <w:r>
-        <w:rPr>
-          <w:bCs/>
-        </w:rPr>
-        <w:t xml:space="preserve"> here </w:t>
-      </w:r>
-      <w:r>
-        <w:rPr>
-          <w:bCs/>
-        </w:rPr>
-        <w:t xml:space="preserve">[for the first time?] also quantify </w:t>
-      </w:r>
-      <w:r>
-        <w:rPr>
-          <w:bCs/>
-        </w:rPr>
-        <w:t xml:space="preserve">more than </w:t>
-      </w:r>
-      <w:commentRangeStart w:id="84"/>
-      <w:r>
-        <w:rPr>
-          <w:bCs/>
-        </w:rPr>
-        <w:t xml:space="preserve">2000 </w:t>
-      </w:r>
-      <w:commentRangeEnd w:id="84"/>
-      <w:r>
-        <w:rPr>
-          <w:rStyle w:val="CommentReference"/>
-        </w:rPr>
-        <w:commentReference w:id="84"/>
-      </w:r>
-      <w:r>
-        <w:rPr>
-          <w:bCs/>
-        </w:rPr>
-        <w:t>individual proteins</w:t>
-      </w:r>
-      <w:r>
-        <w:rPr>
-          <w:bCs/>
-        </w:rPr>
-        <w:t xml:space="preserve">. </w:t>
-      </w:r>
-      <w:commentRangeStart w:id="85"/>
-      <w:r>
-        <w:rPr>
-          <w:bCs/>
-        </w:rPr>
-        <w:t xml:space="preserve">For example in the correlation </w:t>
-      </w:r>
-      <w:proofErr w:type="spellStart"/>
-      <w:r>
-        <w:rPr>
-          <w:bCs/>
-        </w:rPr>
-        <w:t>heat</w:t>
-      </w:r>
-      <w:r>
-        <w:rPr>
-          <w:bCs/>
-        </w:rPr>
-        <w:t>map</w:t>
-      </w:r>
-      <w:proofErr w:type="spellEnd"/>
-      <w:ins w:id="86" w:author="James Lawson" w:date="2018-04-24T11:06:00Z">
+      <w:ins w:id="93" w:author="James Lawson" w:date="2018-04-24T11:06:00Z">
         <w:r>
           <w:rPr>
             <w:bCs/>
@@ -2644,7 +2682,7 @@
         </w:rPr>
         <w:t>Fig X</w:t>
       </w:r>
-      <w:ins w:id="87" w:author="James Lawson" w:date="2018-04-24T11:06:00Z">
+      <w:ins w:id="94" w:author="James Lawson" w:date="2018-04-24T11:06:00Z">
         <w:r>
           <w:rPr>
             <w:bCs/>
@@ -2690,12 +2728,12 @@
         </w:rPr>
         <w:t xml:space="preserve"> as well as broader categories. </w:t>
       </w:r>
-      <w:commentRangeEnd w:id="85"/>
+      <w:commentRangeEnd w:id="92"/>
       <w:r>
         <w:rPr>
           <w:rStyle w:val="CommentReference"/>
         </w:rPr>
-        <w:commentReference w:id="85"/>
+        <w:commentReference w:id="92"/>
       </w:r>
       <w:r>
         <w:t xml:space="preserve">We believe this study </w:t>
@@ -2741,9 +2779,13 @@
       </w:r>
     </w:p>
     <w:p>
-      <w:bookmarkStart w:id="88" w:name="_GoBack"/>
-      <w:bookmarkEnd w:id="88"/>
-    </w:p>
+      <w:pPr>
+        <w:rPr>
+          <w:ins w:id="95" w:author="James Lawson" w:date="2018-05-08T15:11:00Z"/>
+        </w:rPr>
+      </w:pPr>
+    </w:p>
+    <w:p/>
     <w:sectPr>
       <w:pgSz w:w="11906" w:h="16838"/>
       <w:pgMar w:top="1440" w:right="1440" w:bottom="1440" w:left="1440" w:header="708" w:footer="708" w:gutter="0"/>
@@ -2755,7 +2797,7 @@
 </file>
 
 <file path=word/comments.xml><?xml version="1.0" encoding="utf-8"?>
-<w:comments xmlns:wpc="http://schemas.microsoft.com/office/word/2010/wordprocessingCanvas" xmlns:cx="http://schemas.microsoft.com/office/drawing/2014/chartex" xmlns:cx1="http://schemas.microsoft.com/office/drawing/2015/9/8/chartex" xmlns:mc="http://schemas.openxmlformats.org/markup-compatibility/2006" xmlns:o="urn:schemas-microsoft-com:office:office" xmlns:r="http://schemas.openxmlformats.org/officeDocument/2006/relationships" xmlns:m="http://schemas.openxmlformats.org/officeDocument/2006/math" xmlns:v="urn:schemas-microsoft-com:vml" xmlns:wp14="http://schemas.microsoft.com/office/word/2010/wordprocessingDrawing" xmlns:wp="http://schemas.openxmlformats.org/drawingml/2006/wordprocessingDrawing" xmlns:w10="urn:schemas-microsoft-com:office:word" xmlns:w="http://schemas.openxmlformats.org/wordprocessingml/2006/main" xmlns:w14="http://schemas.microsoft.com/office/word/2010/wordml" xmlns:w15="http://schemas.microsoft.com/office/word/2012/wordml" xmlns:w16se="http://schemas.microsoft.com/office/word/2015/wordml/symex" xmlns:wpg="http://schemas.microsoft.com/office/word/2010/wordprocessingGroup" xmlns:wpi="http://schemas.microsoft.com/office/word/2010/wordprocessingInk" xmlns:wne="http://schemas.microsoft.com/office/word/2006/wordml" xmlns:wps="http://schemas.microsoft.com/office/word/2010/wordprocessingShape" mc:Ignorable="w14 w15 w16se wp14">
+<w:comments xmlns:wpc="http://schemas.microsoft.com/office/word/2010/wordprocessingCanvas" xmlns:cx="http://schemas.microsoft.com/office/drawing/2014/chartex" xmlns:mc="http://schemas.openxmlformats.org/markup-compatibility/2006" xmlns:o="urn:schemas-microsoft-com:office:office" xmlns:r="http://schemas.openxmlformats.org/officeDocument/2006/relationships" xmlns:m="http://schemas.openxmlformats.org/officeDocument/2006/math" xmlns:v="urn:schemas-microsoft-com:vml" xmlns:wp14="http://schemas.microsoft.com/office/word/2010/wordprocessingDrawing" xmlns:wp="http://schemas.openxmlformats.org/drawingml/2006/wordprocessingDrawing" xmlns:w10="urn:schemas-microsoft-com:office:word" xmlns:w="http://schemas.openxmlformats.org/wordprocessingml/2006/main" xmlns:w14="http://schemas.microsoft.com/office/word/2010/wordml" xmlns:w15="http://schemas.microsoft.com/office/word/2012/wordml" xmlns:w16se="http://schemas.microsoft.com/office/word/2015/wordml/symex" xmlns:wpg="http://schemas.microsoft.com/office/word/2010/wordprocessingGroup" xmlns:wpi="http://schemas.microsoft.com/office/word/2010/wordprocessingInk" xmlns:wne="http://schemas.microsoft.com/office/word/2006/wordml" xmlns:wps="http://schemas.microsoft.com/office/word/2010/wordprocessingShape" mc:Ignorable="w14 w15 w16se wp14">
   <w:comment w:id="0" w:author="Mark Westoby" w:date="2017-11-24T08:35:00Z" w:initials="MW">
     <w:p>
       <w:pPr>
@@ -2814,7 +2856,7 @@
       </w:r>
     </w:p>
   </w:comment>
-  <w:comment w:id="15" w:author="James Lawson" w:date="2018-04-12T14:33:00Z" w:initials="JL">
+  <w:comment w:id="22" w:author="James Lawson" w:date="2018-04-12T14:33:00Z" w:initials="JL">
     <w:p>
       <w:pPr>
         <w:pStyle w:val="CommentText"/>
@@ -2830,7 +2872,7 @@
       </w:r>
     </w:p>
   </w:comment>
-  <w:comment w:id="16" w:author="Mark Westoby" w:date="2018-03-14T17:07:00Z" w:initials="MW">
+  <w:comment w:id="23" w:author="Mark Westoby" w:date="2018-03-14T17:07:00Z" w:initials="MW">
     <w:p>
       <w:pPr>
         <w:pStyle w:val="CommentText"/>
@@ -2857,7 +2899,7 @@
       </w:r>
     </w:p>
   </w:comment>
-  <w:comment w:id="17" w:author="James Lawson" w:date="2018-04-12T14:34:00Z" w:initials="JL">
+  <w:comment w:id="24" w:author="James Lawson" w:date="2018-04-12T14:34:00Z" w:initials="JL">
     <w:p>
       <w:pPr>
         <w:pStyle w:val="CommentText"/>
@@ -2894,7 +2936,7 @@
       </w:r>
     </w:p>
   </w:comment>
-  <w:comment w:id="55" w:author="Mark Westoby" w:date="2018-02-15T15:55:00Z" w:initials="MW">
+  <w:comment w:id="62" w:author="Mark Westoby" w:date="2018-02-15T15:55:00Z" w:initials="MW">
     <w:p>
       <w:pPr>
         <w:pStyle w:val="CommentText"/>
@@ -2910,7 +2952,7 @@
       </w:r>
     </w:p>
   </w:comment>
-  <w:comment w:id="56" w:author="Mark Westoby" w:date="2017-11-24T12:14:00Z" w:initials="MW">
+  <w:comment w:id="63" w:author="Mark Westoby" w:date="2017-11-24T12:14:00Z" w:initials="MW">
     <w:p>
       <w:pPr>
         <w:pStyle w:val="CommentText"/>
@@ -2926,7 +2968,7 @@
       </w:r>
     </w:p>
   </w:comment>
-  <w:comment w:id="66" w:author="James Lawson" w:date="2017-12-05T19:06:00Z" w:initials="JL">
+  <w:comment w:id="73" w:author="James Lawson" w:date="2017-12-05T19:06:00Z" w:initials="JL">
     <w:p>
       <w:pPr>
         <w:pStyle w:val="CommentText"/>
@@ -2969,7 +3011,7 @@
       </w:r>
     </w:p>
   </w:comment>
-  <w:comment w:id="67" w:author="James Lawson" w:date="2017-12-05T19:08:00Z" w:initials="JL">
+  <w:comment w:id="74" w:author="James Lawson" w:date="2017-12-05T19:08:00Z" w:initials="JL">
     <w:p>
       <w:pPr>
         <w:pStyle w:val="CommentText"/>
@@ -3014,7 +3056,7 @@
       </w:r>
     </w:p>
   </w:comment>
-  <w:comment w:id="68" w:author="Mark Westoby" w:date="2017-11-24T13:04:00Z" w:initials="MW">
+  <w:comment w:id="75" w:author="Mark Westoby" w:date="2017-11-24T13:04:00Z" w:initials="MW">
     <w:p>
       <w:pPr>
         <w:pStyle w:val="CommentText"/>
@@ -3065,7 +3107,7 @@
       <w:proofErr w:type="spellEnd"/>
     </w:p>
   </w:comment>
-  <w:comment w:id="69" w:author="James Lawson" w:date="2017-12-05T19:17:00Z" w:initials="JL">
+  <w:comment w:id="76" w:author="James Lawson" w:date="2017-12-05T19:17:00Z" w:initials="JL">
     <w:p>
       <w:pPr>
         <w:pStyle w:val="CommentText"/>
@@ -3081,7 +3123,7 @@
       </w:r>
     </w:p>
   </w:comment>
-  <w:comment w:id="70" w:author="James Lawson" w:date="2017-12-05T19:17:00Z" w:initials="JL">
+  <w:comment w:id="77" w:author="James Lawson" w:date="2017-12-05T19:17:00Z" w:initials="JL">
     <w:p>
       <w:pPr>
         <w:pStyle w:val="CommentText"/>
@@ -3097,7 +3139,7 @@
       </w:r>
     </w:p>
   </w:comment>
-  <w:comment w:id="71" w:author="Mark Westoby" w:date="2018-02-15T17:04:00Z" w:initials="MW">
+  <w:comment w:id="78" w:author="Mark Westoby" w:date="2018-02-15T17:04:00Z" w:initials="MW">
     <w:p>
       <w:pPr>
         <w:pStyle w:val="CommentText"/>
@@ -3113,7 +3155,7 @@
       </w:r>
     </w:p>
   </w:comment>
-  <w:comment w:id="73" w:author="Mark Westoby" w:date="2017-11-24T22:00:00Z" w:initials="MW">
+  <w:comment w:id="80" w:author="Mark Westoby" w:date="2017-11-24T22:00:00Z" w:initials="MW">
     <w:p>
       <w:pPr>
         <w:pStyle w:val="CommentText"/>
@@ -3207,7 +3249,7 @@
       </w:r>
     </w:p>
   </w:comment>
-  <w:comment w:id="74" w:author="James Lawson" w:date="2018-04-24T11:02:00Z" w:initials="JL">
+  <w:comment w:id="81" w:author="James Lawson" w:date="2018-04-24T11:02:00Z" w:initials="JL">
     <w:p>
       <w:pPr>
         <w:pStyle w:val="CommentText"/>
@@ -3223,7 +3265,7 @@
       </w:r>
     </w:p>
   </w:comment>
-  <w:comment w:id="81" w:author="Mark Westoby" w:date="2017-11-24T21:35:00Z" w:initials="MW">
+  <w:comment w:id="88" w:author="Mark Westoby" w:date="2017-11-24T21:35:00Z" w:initials="MW">
     <w:p>
       <w:pPr>
         <w:pStyle w:val="CommentText"/>
@@ -3244,7 +3286,7 @@
       <w:proofErr w:type="spellEnd"/>
     </w:p>
   </w:comment>
-  <w:comment w:id="82" w:author="Mark Westoby" w:date="2018-02-15T16:06:00Z" w:initials="MW">
+  <w:comment w:id="89" w:author="Mark Westoby" w:date="2018-02-15T16:06:00Z" w:initials="MW">
     <w:p>
       <w:pPr>
         <w:pStyle w:val="CommentText"/>
@@ -3272,7 +3314,7 @@
       </w:r>
     </w:p>
   </w:comment>
-  <w:comment w:id="83" w:author="Mark Westoby" w:date="2018-02-15T17:35:00Z" w:initials="MW">
+  <w:comment w:id="90" w:author="Mark Westoby" w:date="2018-02-15T17:35:00Z" w:initials="MW">
     <w:p>
       <w:pPr>
         <w:pStyle w:val="CommentText"/>
@@ -3306,7 +3348,7 @@
       </w:r>
     </w:p>
   </w:comment>
-  <w:comment w:id="84" w:author="James Lawson" w:date="2018-04-24T11:10:00Z" w:initials="JL">
+  <w:comment w:id="91" w:author="James Lawson" w:date="2018-04-24T11:10:00Z" w:initials="JL">
     <w:p>
       <w:pPr>
         <w:pStyle w:val="CommentText"/>
@@ -3322,7 +3364,7 @@
       </w:r>
     </w:p>
   </w:comment>
-  <w:comment w:id="85" w:author="Mark Westoby" w:date="2017-11-25T10:00:00Z" w:initials="MW">
+  <w:comment w:id="92" w:author="Mark Westoby" w:date="2017-11-25T10:00:00Z" w:initials="MW">
     <w:p>
       <w:pPr>
         <w:pStyle w:val="CommentText"/>
@@ -3333,13 +3375,8 @@
         </w:rPr>
         <w:annotationRef/>
       </w:r>
-      <w:proofErr w:type="gramStart"/>
-      <w:r>
-        <w:t>hereabout</w:t>
-      </w:r>
-      <w:proofErr w:type="gramEnd"/>
-      <w:r>
-        <w:t xml:space="preserve"> we could alternatively use </w:t>
+      <w:r>
+        <w:t xml:space="preserve">hereabout we could alternatively use </w:t>
       </w:r>
       <w:r>
         <w:t>the material about ratios and activities if you wanted to include that</w:t>
@@ -3350,7 +3387,7 @@
 </file>
 
 <file path=word/commentsExtended.xml><?xml version="1.0" encoding="utf-8"?>
-<w15:commentsEx xmlns:wpc="http://schemas.microsoft.com/office/word/2010/wordprocessingCanvas" xmlns:cx="http://schemas.microsoft.com/office/drawing/2014/chartex" xmlns:cx1="http://schemas.microsoft.com/office/drawing/2015/9/8/chartex" xmlns:mc="http://schemas.openxmlformats.org/markup-compatibility/2006" xmlns:o="urn:schemas-microsoft-com:office:office" xmlns:r="http://schemas.openxmlformats.org/officeDocument/2006/relationships" xmlns:m="http://schemas.openxmlformats.org/officeDocument/2006/math" xmlns:v="urn:schemas-microsoft-com:vml" xmlns:wp14="http://schemas.microsoft.com/office/word/2010/wordprocessingDrawing" xmlns:wp="http://schemas.openxmlformats.org/drawingml/2006/wordprocessingDrawing" xmlns:w10="urn:schemas-microsoft-com:office:word" xmlns:w="http://schemas.openxmlformats.org/wordprocessingml/2006/main" xmlns:w14="http://schemas.microsoft.com/office/word/2010/wordml" xmlns:w15="http://schemas.microsoft.com/office/word/2012/wordml" xmlns:w16se="http://schemas.microsoft.com/office/word/2015/wordml/symex" xmlns:wpg="http://schemas.microsoft.com/office/word/2010/wordprocessingGroup" xmlns:wpi="http://schemas.microsoft.com/office/word/2010/wordprocessingInk" xmlns:wne="http://schemas.microsoft.com/office/word/2006/wordml" xmlns:wps="http://schemas.microsoft.com/office/word/2010/wordprocessingShape" mc:Ignorable="w14 w15 w16se wp14">
+<w15:commentsEx xmlns:wpc="http://schemas.microsoft.com/office/word/2010/wordprocessingCanvas" xmlns:cx="http://schemas.microsoft.com/office/drawing/2014/chartex" xmlns:mc="http://schemas.openxmlformats.org/markup-compatibility/2006" xmlns:o="urn:schemas-microsoft-com:office:office" xmlns:r="http://schemas.openxmlformats.org/officeDocument/2006/relationships" xmlns:m="http://schemas.openxmlformats.org/officeDocument/2006/math" xmlns:v="urn:schemas-microsoft-com:vml" xmlns:wp14="http://schemas.microsoft.com/office/word/2010/wordprocessingDrawing" xmlns:wp="http://schemas.openxmlformats.org/drawingml/2006/wordprocessingDrawing" xmlns:w10="urn:schemas-microsoft-com:office:word" xmlns:w="http://schemas.openxmlformats.org/wordprocessingml/2006/main" xmlns:w14="http://schemas.microsoft.com/office/word/2010/wordml" xmlns:w15="http://schemas.microsoft.com/office/word/2012/wordml" xmlns:w16se="http://schemas.microsoft.com/office/word/2015/wordml/symex" xmlns:wpg="http://schemas.microsoft.com/office/word/2010/wordprocessingGroup" xmlns:wpi="http://schemas.microsoft.com/office/word/2010/wordprocessingInk" xmlns:wne="http://schemas.microsoft.com/office/word/2006/wordml" xmlns:wps="http://schemas.microsoft.com/office/word/2010/wordprocessingShape" mc:Ignorable="w14 w15 w16se wp14">
   <w15:commentEx w15:paraId="3B14A1C5" w15:done="0"/>
   <w15:commentEx w15:paraId="130C03EE" w15:done="0"/>
   <w15:commentEx w15:paraId="53DEFB12" w15:done="0"/>
@@ -3397,7 +3434,7 @@
 </file>
 
 <file path=word/numbering.xml><?xml version="1.0" encoding="utf-8"?>
-<w:numbering xmlns:wpc="http://schemas.microsoft.com/office/word/2010/wordprocessingCanvas" xmlns:cx="http://schemas.microsoft.com/office/drawing/2014/chartex" xmlns:cx1="http://schemas.microsoft.com/office/drawing/2015/9/8/chartex" xmlns:mc="http://schemas.openxmlformats.org/markup-compatibility/2006" xmlns:o="urn:schemas-microsoft-com:office:office" xmlns:r="http://schemas.openxmlformats.org/officeDocument/2006/relationships" xmlns:m="http://schemas.openxmlformats.org/officeDocument/2006/math" xmlns:v="urn:schemas-microsoft-com:vml" xmlns:wp14="http://schemas.microsoft.com/office/word/2010/wordprocessingDrawing" xmlns:wp="http://schemas.openxmlformats.org/drawingml/2006/wordprocessingDrawing" xmlns:w10="urn:schemas-microsoft-com:office:word" xmlns:w="http://schemas.openxmlformats.org/wordprocessingml/2006/main" xmlns:w14="http://schemas.microsoft.com/office/word/2010/wordml" xmlns:w15="http://schemas.microsoft.com/office/word/2012/wordml" xmlns:w16se="http://schemas.microsoft.com/office/word/2015/wordml/symex" xmlns:wpg="http://schemas.microsoft.com/office/word/2010/wordprocessingGroup" xmlns:wpi="http://schemas.microsoft.com/office/word/2010/wordprocessingInk" xmlns:wne="http://schemas.microsoft.com/office/word/2006/wordml" xmlns:wps="http://schemas.microsoft.com/office/word/2010/wordprocessingShape" mc:Ignorable="w14 w15 w16se wp14">
+<w:numbering xmlns:wpc="http://schemas.microsoft.com/office/word/2010/wordprocessingCanvas" xmlns:cx="http://schemas.microsoft.com/office/drawing/2014/chartex" xmlns:mc="http://schemas.openxmlformats.org/markup-compatibility/2006" xmlns:o="urn:schemas-microsoft-com:office:office" xmlns:r="http://schemas.openxmlformats.org/officeDocument/2006/relationships" xmlns:m="http://schemas.openxmlformats.org/officeDocument/2006/math" xmlns:v="urn:schemas-microsoft-com:vml" xmlns:wp14="http://schemas.microsoft.com/office/word/2010/wordprocessingDrawing" xmlns:wp="http://schemas.openxmlformats.org/drawingml/2006/wordprocessingDrawing" xmlns:w10="urn:schemas-microsoft-com:office:word" xmlns:w="http://schemas.openxmlformats.org/wordprocessingml/2006/main" xmlns:w14="http://schemas.microsoft.com/office/word/2010/wordml" xmlns:w15="http://schemas.microsoft.com/office/word/2012/wordml" xmlns:w16se="http://schemas.microsoft.com/office/word/2015/wordml/symex" xmlns:wpg="http://schemas.microsoft.com/office/word/2010/wordprocessingGroup" xmlns:wpi="http://schemas.microsoft.com/office/word/2010/wordprocessingInk" xmlns:wne="http://schemas.microsoft.com/office/word/2006/wordml" xmlns:wps="http://schemas.microsoft.com/office/word/2010/wordprocessingShape" mc:Ignorable="w14 w15 w16se wp14">
   <w:abstractNum w:abstractNumId="0" w15:restartNumberingAfterBreak="0">
     <w:nsid w:val="0C2F23EA"/>
     <w:multiLevelType w:val="multilevel"/>
@@ -3583,7 +3620,7 @@
 </file>
 
 <file path=word/people.xml><?xml version="1.0" encoding="utf-8"?>
-<w15:people xmlns:wpc="http://schemas.microsoft.com/office/word/2010/wordprocessingCanvas" xmlns:cx="http://schemas.microsoft.com/office/drawing/2014/chartex" xmlns:cx1="http://schemas.microsoft.com/office/drawing/2015/9/8/chartex" xmlns:mc="http://schemas.openxmlformats.org/markup-compatibility/2006" xmlns:o="urn:schemas-microsoft-com:office:office" xmlns:r="http://schemas.openxmlformats.org/officeDocument/2006/relationships" xmlns:m="http://schemas.openxmlformats.org/officeDocument/2006/math" xmlns:v="urn:schemas-microsoft-com:vml" xmlns:wp14="http://schemas.microsoft.com/office/word/2010/wordprocessingDrawing" xmlns:wp="http://schemas.openxmlformats.org/drawingml/2006/wordprocessingDrawing" xmlns:w10="urn:schemas-microsoft-com:office:word" xmlns:w="http://schemas.openxmlformats.org/wordprocessingml/2006/main" xmlns:w14="http://schemas.microsoft.com/office/word/2010/wordml" xmlns:w15="http://schemas.microsoft.com/office/word/2012/wordml" xmlns:w16se="http://schemas.microsoft.com/office/word/2015/wordml/symex" xmlns:wpg="http://schemas.microsoft.com/office/word/2010/wordprocessingGroup" xmlns:wpi="http://schemas.microsoft.com/office/word/2010/wordprocessingInk" xmlns:wne="http://schemas.microsoft.com/office/word/2006/wordml" xmlns:wps="http://schemas.microsoft.com/office/word/2010/wordprocessingShape" mc:Ignorable="w14 w15 w16se wp14">
+<w15:people xmlns:wpc="http://schemas.microsoft.com/office/word/2010/wordprocessingCanvas" xmlns:cx="http://schemas.microsoft.com/office/drawing/2014/chartex" xmlns:mc="http://schemas.openxmlformats.org/markup-compatibility/2006" xmlns:o="urn:schemas-microsoft-com:office:office" xmlns:r="http://schemas.openxmlformats.org/officeDocument/2006/relationships" xmlns:m="http://schemas.openxmlformats.org/officeDocument/2006/math" xmlns:v="urn:schemas-microsoft-com:vml" xmlns:wp14="http://schemas.microsoft.com/office/word/2010/wordprocessingDrawing" xmlns:wp="http://schemas.openxmlformats.org/drawingml/2006/wordprocessingDrawing" xmlns:w10="urn:schemas-microsoft-com:office:word" xmlns:w="http://schemas.openxmlformats.org/wordprocessingml/2006/main" xmlns:w14="http://schemas.microsoft.com/office/word/2010/wordml" xmlns:w15="http://schemas.microsoft.com/office/word/2012/wordml" xmlns:w16se="http://schemas.microsoft.com/office/word/2015/wordml/symex" xmlns:wpg="http://schemas.microsoft.com/office/word/2010/wordprocessingGroup" xmlns:wpi="http://schemas.microsoft.com/office/word/2010/wordprocessingInk" xmlns:wne="http://schemas.microsoft.com/office/word/2006/wordml" xmlns:wps="http://schemas.microsoft.com/office/word/2010/wordprocessingShape" mc:Ignorable="w14 w15 w16se wp14">
   <w15:person w15:author="Mark Westoby">
     <w15:presenceInfo w15:providerId="None" w15:userId="Mark Westoby"/>
   </w15:person>
@@ -4525,4 +4562,16 @@
     </a:ext>
   </a:extLst>
 </a:theme>
+</file>
+
+<file path=customXml/item1.xml><?xml version="1.0" encoding="utf-8"?>
+<b:Sources xmlns:b="http://schemas.openxmlformats.org/officeDocument/2006/bibliography" xmlns="http://schemas.openxmlformats.org/officeDocument/2006/bibliography" SelectedStyle="\APASixthEditionOfficeOnline.xsl" StyleName="APA" Version="6"/>
+</file>
+
+<file path=customXml/itemProps1.xml><?xml version="1.0" encoding="utf-8"?>
+<ds:datastoreItem xmlns:ds="http://schemas.openxmlformats.org/officeDocument/2006/customXml" ds:itemID="{081E5D8F-2578-47B9-8E96-A7550C00990A}">
+  <ds:schemaRefs>
+    <ds:schemaRef ds:uri="http://schemas.openxmlformats.org/officeDocument/2006/bibliography"/>
+  </ds:schemaRefs>
+</ds:datastoreItem>
 </file>
</xml_diff>